<commit_message>
teste unidade 3 e 4 BIM 8D
</commit_message>
<xml_diff>
--- a/10_bim_8d_seguranca/seguranca_notas_aula.docx
+++ b/10_bim_8d_seguranca/seguranca_notas_aula.docx
@@ -1130,19 +1130,1797 @@
           <w:szCs w:val="24"/>
           <w:lang w:val="pt-BR" w:bidi="ar-SA"/>
         </w:rPr>
-        <w:t>São técnicas de "análise</w:t>
+        <w:t>São técnicas de "análise de riscos", EXCETO:</w:t>
+      </w:r>
+    </w:p>
+    <w:p>
+      <w:pPr>
+        <w:spacing w:after="0" w:line="240" w:lineRule="auto"/>
+        <w:jc w:val="both"/>
+        <w:rPr>
+          <w:rFonts w:asciiTheme="majorHAnsi" w:hAnsiTheme="majorHAnsi" w:cstheme="majorHAnsi"/>
+          <w:noProof/>
+          <w:sz w:val="24"/>
+          <w:szCs w:val="24"/>
+          <w:lang w:val="pt-BR" w:bidi="ar-SA"/>
+        </w:rPr>
+      </w:pPr>
+    </w:p>
+    <w:p>
+      <w:pPr>
+        <w:spacing w:after="0" w:line="240" w:lineRule="auto"/>
+        <w:jc w:val="both"/>
+        <w:rPr>
+          <w:rFonts w:asciiTheme="majorHAnsi" w:hAnsiTheme="majorHAnsi" w:cstheme="majorHAnsi"/>
+          <w:noProof/>
+          <w:sz w:val="24"/>
+          <w:szCs w:val="24"/>
+          <w:lang w:val="pt-BR" w:bidi="ar-SA"/>
+        </w:rPr>
+      </w:pPr>
+      <w:r>
+        <w:rPr>
+          <w:rFonts w:asciiTheme="majorHAnsi" w:hAnsiTheme="majorHAnsi" w:cstheme="majorHAnsi"/>
+          <w:noProof/>
+          <w:sz w:val="24"/>
+          <w:szCs w:val="24"/>
+          <w:lang w:val="pt-BR" w:bidi="ar-SA"/>
+        </w:rPr>
+        <w:t xml:space="preserve">R: </w:t>
+      </w:r>
+      <w:r>
+        <w:rPr>
+          <w:rFonts w:asciiTheme="majorHAnsi" w:hAnsiTheme="majorHAnsi" w:cstheme="majorHAnsi"/>
+          <w:i/>
+          <w:noProof/>
+          <w:color w:val="ED7D31" w:themeColor="accent2"/>
+          <w:sz w:val="24"/>
+          <w:szCs w:val="24"/>
+          <w:lang w:val="pt-BR" w:bidi="ar-SA"/>
+        </w:rPr>
+        <w:t>PCMSO</w:t>
+      </w:r>
+    </w:p>
+    <w:p>
+      <w:pPr>
+        <w:spacing w:after="0" w:line="240" w:lineRule="auto"/>
+        <w:jc w:val="both"/>
+        <w:rPr>
+          <w:rFonts w:asciiTheme="majorHAnsi" w:hAnsiTheme="majorHAnsi" w:cstheme="majorHAnsi"/>
+          <w:noProof/>
+          <w:sz w:val="24"/>
+          <w:szCs w:val="24"/>
+          <w:lang w:val="pt-BR" w:bidi="ar-SA"/>
+        </w:rPr>
+      </w:pPr>
+    </w:p>
+    <w:p>
+      <w:pPr>
+        <w:spacing w:after="0" w:line="240" w:lineRule="auto"/>
+        <w:jc w:val="both"/>
+        <w:rPr>
+          <w:rFonts w:asciiTheme="majorHAnsi" w:hAnsiTheme="majorHAnsi" w:cstheme="majorHAnsi"/>
+          <w:noProof/>
+          <w:sz w:val="24"/>
+          <w:szCs w:val="24"/>
+          <w:lang w:val="pt-BR" w:bidi="ar-SA"/>
+        </w:rPr>
+      </w:pPr>
+      <w:r>
+        <w:rPr>
+          <w:rFonts w:asciiTheme="majorHAnsi" w:hAnsiTheme="majorHAnsi" w:cstheme="majorHAnsi"/>
+          <w:noProof/>
+          <w:sz w:val="24"/>
+          <w:szCs w:val="24"/>
+          <w:lang w:val="pt-BR" w:bidi="ar-SA"/>
+        </w:rPr>
+        <w:t xml:space="preserve">3 – </w:t>
+      </w:r>
+      <w:r>
+        <w:rPr>
+          <w:rFonts w:asciiTheme="majorHAnsi" w:hAnsiTheme="majorHAnsi" w:cstheme="majorHAnsi"/>
+          <w:noProof/>
+          <w:sz w:val="24"/>
+          <w:szCs w:val="24"/>
+          <w:lang w:val="pt-BR" w:bidi="ar-SA"/>
+        </w:rPr>
+        <w:t>A "análise preliminar de riscos" (APR) tem por objetivo identificar os perigos de uma atividade antes mesmo do momento da execução. Sobre a APR, marque a alternativa, INCORRETA:</w:t>
+      </w:r>
+    </w:p>
+    <w:p>
+      <w:pPr>
+        <w:spacing w:after="0" w:line="240" w:lineRule="auto"/>
+        <w:jc w:val="both"/>
+        <w:rPr>
+          <w:rFonts w:asciiTheme="majorHAnsi" w:hAnsiTheme="majorHAnsi" w:cstheme="majorHAnsi"/>
+          <w:noProof/>
+          <w:sz w:val="24"/>
+          <w:szCs w:val="24"/>
+          <w:lang w:val="pt-BR" w:bidi="ar-SA"/>
+        </w:rPr>
+      </w:pPr>
+    </w:p>
+    <w:p>
+      <w:pPr>
+        <w:spacing w:after="0" w:line="240" w:lineRule="auto"/>
+        <w:jc w:val="both"/>
+        <w:rPr>
+          <w:rFonts w:asciiTheme="majorHAnsi" w:hAnsiTheme="majorHAnsi" w:cstheme="majorHAnsi"/>
+          <w:noProof/>
+          <w:sz w:val="24"/>
+          <w:szCs w:val="24"/>
+          <w:lang w:val="pt-BR" w:bidi="ar-SA"/>
+        </w:rPr>
+      </w:pPr>
+      <w:r>
+        <w:rPr>
+          <w:rFonts w:asciiTheme="majorHAnsi" w:hAnsiTheme="majorHAnsi" w:cstheme="majorHAnsi"/>
+          <w:noProof/>
+          <w:sz w:val="24"/>
+          <w:szCs w:val="24"/>
+          <w:lang w:val="pt-BR" w:bidi="ar-SA"/>
+        </w:rPr>
+        <w:t xml:space="preserve">R: </w:t>
+      </w:r>
+      <w:r>
+        <w:rPr>
+          <w:rFonts w:asciiTheme="majorHAnsi" w:hAnsiTheme="majorHAnsi" w:cstheme="majorHAnsi"/>
+          <w:i/>
+          <w:noProof/>
+          <w:color w:val="ED7D31" w:themeColor="accent2"/>
+          <w:sz w:val="24"/>
+          <w:szCs w:val="24"/>
+          <w:lang w:val="pt-BR" w:bidi="ar-SA"/>
+        </w:rPr>
+        <w:t>A APR não determina quais EPI´s os colaboradores devem utilizar</w:t>
+      </w:r>
+      <w:r>
+        <w:rPr>
+          <w:rFonts w:asciiTheme="majorHAnsi" w:hAnsiTheme="majorHAnsi" w:cstheme="majorHAnsi"/>
+          <w:i/>
+          <w:noProof/>
+          <w:sz w:val="24"/>
+          <w:szCs w:val="24"/>
+          <w:lang w:val="pt-BR" w:bidi="ar-SA"/>
+        </w:rPr>
+        <w:t>.</w:t>
+      </w:r>
+    </w:p>
+    <w:p>
+      <w:pPr>
+        <w:spacing w:after="0" w:line="240" w:lineRule="auto"/>
+        <w:jc w:val="both"/>
+        <w:rPr>
+          <w:rFonts w:asciiTheme="majorHAnsi" w:hAnsiTheme="majorHAnsi" w:cstheme="majorHAnsi"/>
+          <w:noProof/>
+          <w:sz w:val="24"/>
+          <w:szCs w:val="24"/>
+          <w:lang w:val="pt-BR" w:bidi="ar-SA"/>
+        </w:rPr>
+      </w:pPr>
+    </w:p>
+    <w:p>
+      <w:pPr>
+        <w:spacing w:after="0" w:line="240" w:lineRule="auto"/>
+        <w:jc w:val="both"/>
+        <w:rPr>
+          <w:rFonts w:asciiTheme="majorHAnsi" w:hAnsiTheme="majorHAnsi" w:cstheme="majorHAnsi"/>
+          <w:noProof/>
+          <w:sz w:val="24"/>
+          <w:szCs w:val="24"/>
+          <w:lang w:val="pt-BR" w:bidi="ar-SA"/>
+        </w:rPr>
+      </w:pPr>
+      <w:r>
+        <w:rPr>
+          <w:rFonts w:asciiTheme="majorHAnsi" w:hAnsiTheme="majorHAnsi" w:cstheme="majorHAnsi"/>
+          <w:noProof/>
+          <w:sz w:val="24"/>
+          <w:szCs w:val="24"/>
+          <w:lang w:val="pt-BR" w:bidi="ar-SA"/>
+        </w:rPr>
+        <w:t>4 –</w:t>
+      </w:r>
+      <w:r>
+        <w:rPr>
+          <w:rFonts w:asciiTheme="majorHAnsi" w:hAnsiTheme="majorHAnsi" w:cstheme="majorHAnsi"/>
+          <w:noProof/>
+          <w:sz w:val="24"/>
+          <w:szCs w:val="24"/>
+          <w:lang w:val="pt-BR" w:bidi="ar-SA"/>
+        </w:rPr>
+        <w:t xml:space="preserve"> </w:t>
+      </w:r>
+      <w:r>
+        <w:rPr>
+          <w:rFonts w:asciiTheme="majorHAnsi" w:hAnsiTheme="majorHAnsi" w:cstheme="majorHAnsi"/>
+          <w:noProof/>
+          <w:sz w:val="24"/>
+          <w:szCs w:val="24"/>
+          <w:lang w:val="pt-BR" w:bidi="ar-SA"/>
+        </w:rPr>
+        <w:t>Sobre o conceito de "Prevention Through Design" (PtD), marque a alternativa, CORRETA:</w:t>
+      </w:r>
+    </w:p>
+    <w:p>
+      <w:pPr>
+        <w:spacing w:after="0" w:line="240" w:lineRule="auto"/>
+        <w:jc w:val="both"/>
+        <w:rPr>
+          <w:rFonts w:asciiTheme="majorHAnsi" w:hAnsiTheme="majorHAnsi" w:cstheme="majorHAnsi"/>
+          <w:noProof/>
+          <w:sz w:val="24"/>
+          <w:szCs w:val="24"/>
+          <w:lang w:val="pt-BR" w:bidi="ar-SA"/>
+        </w:rPr>
+      </w:pPr>
+    </w:p>
+    <w:p>
+      <w:pPr>
+        <w:spacing w:after="0" w:line="240" w:lineRule="auto"/>
+        <w:jc w:val="both"/>
+        <w:rPr>
+          <w:rFonts w:asciiTheme="majorHAnsi" w:hAnsiTheme="majorHAnsi" w:cstheme="majorHAnsi"/>
+          <w:noProof/>
+          <w:sz w:val="24"/>
+          <w:szCs w:val="24"/>
+          <w:lang w:val="pt-BR" w:bidi="ar-SA"/>
+        </w:rPr>
+      </w:pPr>
+      <w:r>
+        <w:rPr>
+          <w:rFonts w:asciiTheme="majorHAnsi" w:hAnsiTheme="majorHAnsi" w:cstheme="majorHAnsi"/>
+          <w:noProof/>
+          <w:sz w:val="24"/>
+          <w:szCs w:val="24"/>
+          <w:lang w:val="pt-BR" w:bidi="ar-SA"/>
+        </w:rPr>
+        <w:t xml:space="preserve">R: </w:t>
+      </w:r>
+      <w:r>
+        <w:rPr>
+          <w:rFonts w:asciiTheme="majorHAnsi" w:hAnsiTheme="majorHAnsi" w:cstheme="majorHAnsi"/>
+          <w:i/>
+          <w:noProof/>
+          <w:color w:val="ED7D31" w:themeColor="accent2"/>
+          <w:sz w:val="24"/>
+          <w:szCs w:val="24"/>
+          <w:lang w:val="pt-BR" w:bidi="ar-SA"/>
+        </w:rPr>
+        <w:t>O Lean Construction está diretamente ligado ao conceito de prevenção por meio do design.</w:t>
+      </w:r>
+    </w:p>
+    <w:p>
+      <w:pPr>
+        <w:spacing w:after="0" w:line="240" w:lineRule="auto"/>
+        <w:jc w:val="both"/>
+        <w:rPr>
+          <w:rFonts w:asciiTheme="majorHAnsi" w:hAnsiTheme="majorHAnsi" w:cstheme="majorHAnsi"/>
+          <w:noProof/>
+          <w:sz w:val="24"/>
+          <w:szCs w:val="24"/>
+          <w:lang w:val="pt-BR" w:bidi="ar-SA"/>
+        </w:rPr>
+      </w:pPr>
+    </w:p>
+    <w:p>
+      <w:pPr>
+        <w:spacing w:after="0" w:line="240" w:lineRule="auto"/>
+        <w:jc w:val="both"/>
+        <w:rPr>
+          <w:rFonts w:asciiTheme="majorHAnsi" w:hAnsiTheme="majorHAnsi" w:cstheme="majorHAnsi"/>
+          <w:noProof/>
+          <w:sz w:val="24"/>
+          <w:szCs w:val="24"/>
+          <w:lang w:val="pt-BR" w:bidi="ar-SA"/>
+        </w:rPr>
+      </w:pPr>
+      <w:r>
+        <w:rPr>
+          <w:rFonts w:asciiTheme="majorHAnsi" w:hAnsiTheme="majorHAnsi" w:cstheme="majorHAnsi"/>
+          <w:noProof/>
+          <w:sz w:val="24"/>
+          <w:szCs w:val="24"/>
+          <w:lang w:val="pt-BR" w:bidi="ar-SA"/>
+        </w:rPr>
+        <w:t>5 –</w:t>
+      </w:r>
+      <w:r>
+        <w:rPr>
+          <w:rFonts w:asciiTheme="majorHAnsi" w:hAnsiTheme="majorHAnsi" w:cstheme="majorHAnsi"/>
+          <w:noProof/>
+          <w:sz w:val="24"/>
+          <w:szCs w:val="24"/>
+          <w:lang w:val="pt-BR" w:bidi="ar-SA"/>
+        </w:rPr>
+        <w:t xml:space="preserve"> </w:t>
+      </w:r>
+      <w:r>
+        <w:rPr>
+          <w:rFonts w:asciiTheme="majorHAnsi" w:hAnsiTheme="majorHAnsi" w:cstheme="majorHAnsi"/>
+          <w:noProof/>
+          <w:sz w:val="24"/>
+          <w:szCs w:val="24"/>
+          <w:lang w:val="pt-BR" w:bidi="ar-SA"/>
+        </w:rPr>
+        <w:t>Com o aumento da complexidade dos projetos de construção, vários designers especializados são necessários para a integração BIM. Esta diversificação requer uma comunicação precisa, colaboração e coordenação. A partir do texto acima, qual é o grande objetivo do conceito de "Prevention Through Design" (PtD)?</w:t>
+      </w:r>
+    </w:p>
+    <w:p>
+      <w:pPr>
+        <w:spacing w:after="0" w:line="240" w:lineRule="auto"/>
+        <w:jc w:val="both"/>
+        <w:rPr>
+          <w:rFonts w:asciiTheme="majorHAnsi" w:hAnsiTheme="majorHAnsi" w:cstheme="majorHAnsi"/>
+          <w:noProof/>
+          <w:sz w:val="24"/>
+          <w:szCs w:val="24"/>
+          <w:lang w:val="pt-BR" w:bidi="ar-SA"/>
+        </w:rPr>
+      </w:pPr>
+    </w:p>
+    <w:p>
+      <w:pPr>
+        <w:spacing w:after="0" w:line="240" w:lineRule="auto"/>
+        <w:jc w:val="both"/>
+        <w:rPr>
+          <w:rFonts w:asciiTheme="majorHAnsi" w:hAnsiTheme="majorHAnsi" w:cstheme="majorHAnsi"/>
+          <w:noProof/>
+          <w:color w:val="ED7D31" w:themeColor="accent2"/>
+          <w:sz w:val="24"/>
+          <w:szCs w:val="24"/>
+          <w:lang w:val="pt-BR" w:bidi="ar-SA"/>
+        </w:rPr>
+      </w:pPr>
+      <w:r>
+        <w:rPr>
+          <w:rFonts w:asciiTheme="majorHAnsi" w:hAnsiTheme="majorHAnsi" w:cstheme="majorHAnsi"/>
+          <w:noProof/>
+          <w:sz w:val="24"/>
+          <w:szCs w:val="24"/>
+          <w:lang w:val="pt-BR" w:bidi="ar-SA"/>
+        </w:rPr>
+        <w:t>R:</w:t>
+      </w:r>
+      <w:r>
+        <w:rPr>
+          <w:rFonts w:asciiTheme="majorHAnsi" w:hAnsiTheme="majorHAnsi" w:cstheme="majorHAnsi"/>
+          <w:i/>
+          <w:noProof/>
+          <w:sz w:val="24"/>
+          <w:szCs w:val="24"/>
+          <w:lang w:val="pt-BR" w:bidi="ar-SA"/>
+        </w:rPr>
+        <w:t xml:space="preserve"> </w:t>
+      </w:r>
+      <w:r>
+        <w:rPr>
+          <w:rFonts w:asciiTheme="majorHAnsi" w:hAnsiTheme="majorHAnsi" w:cstheme="majorHAnsi"/>
+          <w:i/>
+          <w:noProof/>
+          <w:color w:val="ED7D31" w:themeColor="accent2"/>
+          <w:sz w:val="24"/>
+          <w:szCs w:val="24"/>
+          <w:lang w:val="pt-BR" w:bidi="ar-SA"/>
+        </w:rPr>
+        <w:t>Introduzir o conhecimento de segurança no modelo digital BIM</w:t>
+      </w:r>
+    </w:p>
+    <w:p>
+      <w:pPr>
+        <w:spacing w:after="0" w:line="240" w:lineRule="auto"/>
+        <w:jc w:val="both"/>
+        <w:rPr>
+          <w:rFonts w:asciiTheme="majorHAnsi" w:hAnsiTheme="majorHAnsi" w:cstheme="majorHAnsi"/>
+          <w:noProof/>
+          <w:sz w:val="24"/>
+          <w:szCs w:val="24"/>
+          <w:lang w:val="pt-BR" w:bidi="ar-SA"/>
+        </w:rPr>
+      </w:pPr>
+    </w:p>
+    <w:p>
+      <w:pPr>
+        <w:spacing w:after="0" w:line="240" w:lineRule="auto"/>
+        <w:jc w:val="both"/>
+        <w:rPr>
+          <w:rFonts w:asciiTheme="majorHAnsi" w:hAnsiTheme="majorHAnsi" w:cstheme="majorHAnsi"/>
+          <w:noProof/>
+          <w:sz w:val="24"/>
+          <w:szCs w:val="24"/>
+          <w:lang w:val="pt-BR" w:bidi="ar-SA"/>
+        </w:rPr>
+      </w:pPr>
+      <w:r>
+        <w:rPr>
+          <w:rFonts w:asciiTheme="majorHAnsi" w:hAnsiTheme="majorHAnsi" w:cstheme="majorHAnsi"/>
+          <w:b/>
+          <w:noProof/>
+          <w:sz w:val="24"/>
+          <w:szCs w:val="24"/>
+          <w:lang w:val="pt-BR" w:bidi="ar-SA"/>
+        </w:rPr>
+        <w:t xml:space="preserve">Unidade </w:t>
+      </w:r>
+      <w:r>
+        <w:rPr>
+          <w:rFonts w:asciiTheme="majorHAnsi" w:hAnsiTheme="majorHAnsi" w:cstheme="majorHAnsi"/>
+          <w:b/>
+          <w:noProof/>
+          <w:sz w:val="24"/>
+          <w:szCs w:val="24"/>
+          <w:lang w:val="pt-BR" w:bidi="ar-SA"/>
+        </w:rPr>
+        <w:t>3</w:t>
+      </w:r>
+    </w:p>
+    <w:p>
+      <w:pPr>
+        <w:spacing w:after="0" w:line="240" w:lineRule="auto"/>
+        <w:jc w:val="both"/>
+        <w:rPr>
+          <w:rFonts w:asciiTheme="majorHAnsi" w:hAnsiTheme="majorHAnsi" w:cstheme="majorHAnsi"/>
+          <w:noProof/>
+          <w:sz w:val="24"/>
+          <w:szCs w:val="24"/>
+          <w:lang w:val="pt-BR" w:bidi="ar-SA"/>
+        </w:rPr>
+      </w:pPr>
+    </w:p>
+    <w:p>
+      <w:pPr>
+        <w:spacing w:after="0" w:line="240" w:lineRule="auto"/>
+        <w:jc w:val="both"/>
+        <w:rPr>
+          <w:rFonts w:asciiTheme="majorHAnsi" w:hAnsiTheme="majorHAnsi" w:cstheme="majorHAnsi"/>
+          <w:noProof/>
+          <w:sz w:val="24"/>
+          <w:szCs w:val="24"/>
+          <w:lang w:val="pt-BR" w:bidi="ar-SA"/>
+        </w:rPr>
+      </w:pPr>
+      <w:r>
+        <w:rPr>
+          <w:rFonts w:asciiTheme="majorHAnsi" w:hAnsiTheme="majorHAnsi" w:cstheme="majorHAnsi"/>
+          <w:noProof/>
+          <w:sz w:val="24"/>
+          <w:szCs w:val="24"/>
+          <w:lang w:val="pt-BR" w:bidi="ar-SA"/>
+        </w:rPr>
+        <w:t xml:space="preserve">1 – </w:t>
+      </w:r>
+      <w:r>
+        <w:rPr>
+          <w:rFonts w:asciiTheme="majorHAnsi" w:hAnsiTheme="majorHAnsi" w:cstheme="majorHAnsi"/>
+          <w:noProof/>
+          <w:sz w:val="24"/>
+          <w:szCs w:val="24"/>
+          <w:lang w:val="pt-BR" w:bidi="ar-SA"/>
+        </w:rPr>
+        <w:t>Os objetivos do estudo ergonômico, são, EXCETO.</w:t>
+      </w:r>
+    </w:p>
+    <w:p>
+      <w:pPr>
+        <w:spacing w:after="0" w:line="240" w:lineRule="auto"/>
+        <w:jc w:val="both"/>
+        <w:rPr>
+          <w:rFonts w:asciiTheme="majorHAnsi" w:hAnsiTheme="majorHAnsi" w:cstheme="majorHAnsi"/>
+          <w:noProof/>
+          <w:sz w:val="24"/>
+          <w:szCs w:val="24"/>
+          <w:lang w:val="pt-BR" w:bidi="ar-SA"/>
+        </w:rPr>
+      </w:pPr>
+    </w:p>
+    <w:p>
+      <w:pPr>
+        <w:spacing w:after="0" w:line="240" w:lineRule="auto"/>
+        <w:jc w:val="both"/>
+        <w:rPr>
+          <w:rFonts w:asciiTheme="majorHAnsi" w:hAnsiTheme="majorHAnsi" w:cstheme="majorHAnsi"/>
+          <w:noProof/>
+          <w:sz w:val="24"/>
+          <w:szCs w:val="24"/>
+          <w:lang w:val="pt-BR" w:bidi="ar-SA"/>
+        </w:rPr>
+      </w:pPr>
+      <w:r>
+        <w:rPr>
+          <w:rFonts w:asciiTheme="majorHAnsi" w:hAnsiTheme="majorHAnsi" w:cstheme="majorHAnsi"/>
+          <w:noProof/>
+          <w:sz w:val="24"/>
+          <w:szCs w:val="24"/>
+          <w:lang w:val="pt-BR" w:bidi="ar-SA"/>
+        </w:rPr>
+        <w:t xml:space="preserve">R: </w:t>
+      </w:r>
+      <w:r>
+        <w:rPr>
+          <w:rFonts w:asciiTheme="majorHAnsi" w:hAnsiTheme="majorHAnsi" w:cstheme="majorHAnsi"/>
+          <w:i/>
+          <w:noProof/>
+          <w:color w:val="ED7D31" w:themeColor="accent2"/>
+          <w:sz w:val="24"/>
+          <w:szCs w:val="24"/>
+          <w:lang w:val="pt-BR" w:bidi="ar-SA"/>
+        </w:rPr>
+        <w:t>Reduzir risco através dos projetos e introdução da pré-fabricação</w:t>
+      </w:r>
+    </w:p>
+    <w:p>
+      <w:pPr>
+        <w:spacing w:after="0" w:line="240" w:lineRule="auto"/>
+        <w:jc w:val="both"/>
+        <w:rPr>
+          <w:rFonts w:asciiTheme="majorHAnsi" w:hAnsiTheme="majorHAnsi" w:cstheme="majorHAnsi"/>
+          <w:noProof/>
+          <w:sz w:val="24"/>
+          <w:szCs w:val="24"/>
+          <w:lang w:val="pt-BR" w:bidi="ar-SA"/>
+        </w:rPr>
+      </w:pPr>
+    </w:p>
+    <w:p>
+      <w:pPr>
+        <w:spacing w:after="0" w:line="240" w:lineRule="auto"/>
+        <w:jc w:val="both"/>
+        <w:rPr>
+          <w:rFonts w:asciiTheme="majorHAnsi" w:hAnsiTheme="majorHAnsi" w:cstheme="majorHAnsi"/>
+          <w:noProof/>
+          <w:sz w:val="24"/>
+          <w:szCs w:val="24"/>
+          <w:lang w:val="pt-BR" w:bidi="ar-SA"/>
+        </w:rPr>
+      </w:pPr>
+      <w:r>
+        <w:rPr>
+          <w:rFonts w:asciiTheme="majorHAnsi" w:hAnsiTheme="majorHAnsi" w:cstheme="majorHAnsi"/>
+          <w:noProof/>
+          <w:sz w:val="24"/>
+          <w:szCs w:val="24"/>
+          <w:lang w:val="pt-BR" w:bidi="ar-SA"/>
+        </w:rPr>
+        <w:t>2 –</w:t>
+      </w:r>
+      <w:r>
+        <w:rPr>
+          <w:rFonts w:asciiTheme="majorHAnsi" w:hAnsiTheme="majorHAnsi" w:cstheme="majorHAnsi"/>
+          <w:noProof/>
+          <w:sz w:val="24"/>
+          <w:szCs w:val="24"/>
+          <w:lang w:val="pt-BR" w:bidi="ar-SA"/>
+        </w:rPr>
+        <w:t xml:space="preserve"> </w:t>
+      </w:r>
+      <w:r>
+        <w:rPr>
+          <w:rFonts w:asciiTheme="majorHAnsi" w:hAnsiTheme="majorHAnsi" w:cstheme="majorHAnsi"/>
+          <w:noProof/>
+          <w:sz w:val="24"/>
+          <w:szCs w:val="24"/>
+          <w:lang w:val="pt-BR" w:bidi="ar-SA"/>
+        </w:rPr>
+        <w:t>A ergonomia pode ser avaliada fisicamente, cognitivamente e organizacionalmente. Marque a alternativa, INCORRETA:</w:t>
+      </w:r>
+    </w:p>
+    <w:p>
+      <w:pPr>
+        <w:spacing w:after="0" w:line="240" w:lineRule="auto"/>
+        <w:jc w:val="both"/>
+        <w:rPr>
+          <w:rFonts w:asciiTheme="majorHAnsi" w:hAnsiTheme="majorHAnsi" w:cstheme="majorHAnsi"/>
+          <w:noProof/>
+          <w:sz w:val="24"/>
+          <w:szCs w:val="24"/>
+          <w:lang w:val="pt-BR" w:bidi="ar-SA"/>
+        </w:rPr>
+      </w:pPr>
+    </w:p>
+    <w:p>
+      <w:pPr>
+        <w:spacing w:after="0" w:line="240" w:lineRule="auto"/>
+        <w:jc w:val="both"/>
+        <w:rPr>
+          <w:rFonts w:asciiTheme="majorHAnsi" w:hAnsiTheme="majorHAnsi" w:cstheme="majorHAnsi"/>
+          <w:noProof/>
+          <w:sz w:val="24"/>
+          <w:szCs w:val="24"/>
+          <w:lang w:val="pt-BR" w:bidi="ar-SA"/>
+        </w:rPr>
+      </w:pPr>
+      <w:r>
+        <w:rPr>
+          <w:rFonts w:asciiTheme="majorHAnsi" w:hAnsiTheme="majorHAnsi" w:cstheme="majorHAnsi"/>
+          <w:noProof/>
+          <w:sz w:val="24"/>
+          <w:szCs w:val="24"/>
+          <w:lang w:val="pt-BR" w:bidi="ar-SA"/>
+        </w:rPr>
+        <w:t xml:space="preserve">R: </w:t>
+      </w:r>
+      <w:r>
+        <w:rPr>
+          <w:rFonts w:asciiTheme="majorHAnsi" w:hAnsiTheme="majorHAnsi" w:cstheme="majorHAnsi"/>
+          <w:i/>
+          <w:noProof/>
+          <w:color w:val="ED7D31" w:themeColor="accent2"/>
+          <w:sz w:val="24"/>
+          <w:szCs w:val="24"/>
+          <w:lang w:val="pt-BR" w:bidi="ar-SA"/>
+        </w:rPr>
+        <w:t>Ergonomia Cognitiva – problemas osteomusculares e arranjo do posto de trabalho</w:t>
+      </w:r>
+    </w:p>
+    <w:p>
+      <w:pPr>
+        <w:spacing w:after="0" w:line="240" w:lineRule="auto"/>
+        <w:jc w:val="both"/>
+        <w:rPr>
+          <w:rFonts w:asciiTheme="majorHAnsi" w:hAnsiTheme="majorHAnsi" w:cstheme="majorHAnsi"/>
+          <w:noProof/>
+          <w:sz w:val="24"/>
+          <w:szCs w:val="24"/>
+          <w:lang w:val="pt-BR" w:bidi="ar-SA"/>
+        </w:rPr>
+      </w:pPr>
+    </w:p>
+    <w:p>
+      <w:pPr>
+        <w:spacing w:after="0" w:line="240" w:lineRule="auto"/>
+        <w:jc w:val="both"/>
+        <w:rPr>
+          <w:rFonts w:asciiTheme="majorHAnsi" w:hAnsiTheme="majorHAnsi" w:cstheme="majorHAnsi"/>
+          <w:noProof/>
+          <w:sz w:val="24"/>
+          <w:szCs w:val="24"/>
+          <w:lang w:val="pt-BR" w:bidi="ar-SA"/>
+        </w:rPr>
+      </w:pPr>
+      <w:r>
+        <w:rPr>
+          <w:rFonts w:asciiTheme="majorHAnsi" w:hAnsiTheme="majorHAnsi" w:cstheme="majorHAnsi"/>
+          <w:noProof/>
+          <w:sz w:val="24"/>
+          <w:szCs w:val="24"/>
+          <w:lang w:val="pt-BR" w:bidi="ar-SA"/>
+        </w:rPr>
+        <w:t xml:space="preserve">3 – </w:t>
+      </w:r>
+      <w:r>
+        <w:rPr>
+          <w:rFonts w:asciiTheme="majorHAnsi" w:hAnsiTheme="majorHAnsi" w:cstheme="majorHAnsi"/>
+          <w:noProof/>
+          <w:sz w:val="24"/>
+          <w:szCs w:val="24"/>
+          <w:lang w:val="pt-BR" w:bidi="ar-SA"/>
+        </w:rPr>
+        <w:t>Avalie as afirmativas abaixo:</w:t>
+      </w:r>
+    </w:p>
+    <w:p>
+      <w:pPr>
+        <w:spacing w:after="0" w:line="240" w:lineRule="auto"/>
+        <w:jc w:val="both"/>
+        <w:rPr>
+          <w:rFonts w:asciiTheme="majorHAnsi" w:hAnsiTheme="majorHAnsi" w:cstheme="majorHAnsi"/>
+          <w:noProof/>
+          <w:sz w:val="24"/>
+          <w:szCs w:val="24"/>
+          <w:lang w:val="pt-BR" w:bidi="ar-SA"/>
+        </w:rPr>
+      </w:pPr>
+    </w:p>
+    <w:p>
+      <w:pPr>
+        <w:spacing w:after="0" w:line="240" w:lineRule="auto"/>
+        <w:jc w:val="both"/>
+        <w:rPr>
+          <w:rFonts w:asciiTheme="majorHAnsi" w:hAnsiTheme="majorHAnsi" w:cstheme="majorHAnsi"/>
+          <w:noProof/>
+          <w:sz w:val="24"/>
+          <w:szCs w:val="24"/>
+          <w:lang w:val="pt-BR" w:bidi="ar-SA"/>
+        </w:rPr>
+      </w:pPr>
+      <w:r>
+        <w:rPr>
+          <w:rFonts w:asciiTheme="majorHAnsi" w:hAnsiTheme="majorHAnsi" w:cstheme="majorHAnsi"/>
+          <w:noProof/>
+          <w:sz w:val="24"/>
+          <w:szCs w:val="24"/>
+          <w:lang w:val="pt-BR" w:bidi="ar-SA"/>
+        </w:rPr>
+        <w:t>I – A NR 17 - Visa estabelecer parâmetros que permitam a adaptação das condições de trabalho às características psicofisiológicas dos trabalhadores, de modo a proporcionar um máximo de conforto, segurança e desempenho eficiente (produtividade).</w:t>
+      </w:r>
+    </w:p>
+    <w:p>
+      <w:pPr>
+        <w:spacing w:after="0" w:line="240" w:lineRule="auto"/>
+        <w:jc w:val="both"/>
+        <w:rPr>
+          <w:rFonts w:asciiTheme="majorHAnsi" w:hAnsiTheme="majorHAnsi" w:cstheme="majorHAnsi"/>
+          <w:noProof/>
+          <w:sz w:val="24"/>
+          <w:szCs w:val="24"/>
+          <w:lang w:val="pt-BR" w:bidi="ar-SA"/>
+        </w:rPr>
+      </w:pPr>
+    </w:p>
+    <w:p>
+      <w:pPr>
+        <w:spacing w:after="0" w:line="240" w:lineRule="auto"/>
+        <w:jc w:val="both"/>
+        <w:rPr>
+          <w:rFonts w:asciiTheme="majorHAnsi" w:hAnsiTheme="majorHAnsi" w:cstheme="majorHAnsi"/>
+          <w:noProof/>
+          <w:sz w:val="24"/>
+          <w:szCs w:val="24"/>
+          <w:lang w:val="pt-BR" w:bidi="ar-SA"/>
+        </w:rPr>
+      </w:pPr>
+      <w:r>
+        <w:rPr>
+          <w:rFonts w:asciiTheme="majorHAnsi" w:hAnsiTheme="majorHAnsi" w:cstheme="majorHAnsi"/>
+          <w:noProof/>
+          <w:sz w:val="24"/>
+          <w:szCs w:val="24"/>
+          <w:lang w:val="pt-BR" w:bidi="ar-SA"/>
+        </w:rPr>
+        <w:t>II – Itens de conforto não devem ser abordados em projeto, uma vez que o conforto é relativo para cada um dos trabalhadores.</w:t>
+      </w:r>
+    </w:p>
+    <w:p>
+      <w:pPr>
+        <w:spacing w:after="0" w:line="240" w:lineRule="auto"/>
+        <w:jc w:val="both"/>
+        <w:rPr>
+          <w:rFonts w:asciiTheme="majorHAnsi" w:hAnsiTheme="majorHAnsi" w:cstheme="majorHAnsi"/>
+          <w:noProof/>
+          <w:sz w:val="24"/>
+          <w:szCs w:val="24"/>
+          <w:lang w:val="pt-BR" w:bidi="ar-SA"/>
+        </w:rPr>
+      </w:pPr>
+    </w:p>
+    <w:p>
+      <w:pPr>
+        <w:spacing w:after="0" w:line="240" w:lineRule="auto"/>
+        <w:jc w:val="both"/>
+        <w:rPr>
+          <w:rFonts w:asciiTheme="majorHAnsi" w:hAnsiTheme="majorHAnsi" w:cstheme="majorHAnsi"/>
+          <w:noProof/>
+          <w:sz w:val="24"/>
+          <w:szCs w:val="24"/>
+          <w:lang w:val="pt-BR" w:bidi="ar-SA"/>
+        </w:rPr>
+      </w:pPr>
+      <w:r>
+        <w:rPr>
+          <w:rFonts w:asciiTheme="majorHAnsi" w:hAnsiTheme="majorHAnsi" w:cstheme="majorHAnsi"/>
+          <w:noProof/>
+          <w:sz w:val="24"/>
+          <w:szCs w:val="24"/>
+          <w:lang w:val="pt-BR" w:bidi="ar-SA"/>
+        </w:rPr>
+        <w:t>III – A interdisciplinaridade da ergonomia envolve apenas os engenheiros e arquitetos para que as condições da NR 17 sejam atendidas.</w:t>
+      </w:r>
+    </w:p>
+    <w:p>
+      <w:pPr>
+        <w:spacing w:after="0" w:line="240" w:lineRule="auto"/>
+        <w:jc w:val="both"/>
+        <w:rPr>
+          <w:rFonts w:asciiTheme="majorHAnsi" w:hAnsiTheme="majorHAnsi" w:cstheme="majorHAnsi"/>
+          <w:noProof/>
+          <w:sz w:val="24"/>
+          <w:szCs w:val="24"/>
+          <w:lang w:val="pt-BR" w:bidi="ar-SA"/>
+        </w:rPr>
+      </w:pPr>
+    </w:p>
+    <w:p>
+      <w:pPr>
+        <w:spacing w:after="0" w:line="240" w:lineRule="auto"/>
+        <w:jc w:val="both"/>
+        <w:rPr>
+          <w:rFonts w:asciiTheme="majorHAnsi" w:hAnsiTheme="majorHAnsi" w:cstheme="majorHAnsi"/>
+          <w:noProof/>
+          <w:sz w:val="24"/>
+          <w:szCs w:val="24"/>
+          <w:lang w:val="pt-BR" w:bidi="ar-SA"/>
+        </w:rPr>
+      </w:pPr>
+      <w:r>
+        <w:rPr>
+          <w:rFonts w:asciiTheme="majorHAnsi" w:hAnsiTheme="majorHAnsi" w:cstheme="majorHAnsi"/>
+          <w:noProof/>
+          <w:sz w:val="24"/>
+          <w:szCs w:val="24"/>
+          <w:lang w:val="pt-BR" w:bidi="ar-SA"/>
+        </w:rPr>
+        <w:t>IV – Pela origem da palavra, a ergonomia é a ciência que estuda as leis e regras que devem ser estabelecidas entre o homem e seu ambiente de trabalho.</w:t>
+      </w:r>
+    </w:p>
+    <w:p>
+      <w:pPr>
+        <w:spacing w:after="0" w:line="240" w:lineRule="auto"/>
+        <w:jc w:val="both"/>
+        <w:rPr>
+          <w:rFonts w:asciiTheme="majorHAnsi" w:hAnsiTheme="majorHAnsi" w:cstheme="majorHAnsi"/>
+          <w:noProof/>
+          <w:sz w:val="24"/>
+          <w:szCs w:val="24"/>
+          <w:lang w:val="pt-BR" w:bidi="ar-SA"/>
+        </w:rPr>
+      </w:pPr>
+    </w:p>
+    <w:p>
+      <w:pPr>
+        <w:spacing w:after="0" w:line="240" w:lineRule="auto"/>
+        <w:jc w:val="both"/>
+        <w:rPr>
+          <w:rFonts w:asciiTheme="majorHAnsi" w:hAnsiTheme="majorHAnsi" w:cstheme="majorHAnsi"/>
+          <w:noProof/>
+          <w:sz w:val="24"/>
+          <w:szCs w:val="24"/>
+          <w:lang w:val="pt-BR" w:bidi="ar-SA"/>
+        </w:rPr>
+      </w:pPr>
+      <w:r>
+        <w:rPr>
+          <w:rFonts w:asciiTheme="majorHAnsi" w:hAnsiTheme="majorHAnsi" w:cstheme="majorHAnsi"/>
+          <w:noProof/>
+          <w:sz w:val="24"/>
+          <w:szCs w:val="24"/>
+          <w:lang w:val="pt-BR" w:bidi="ar-SA"/>
+        </w:rPr>
+        <w:t>Marque a sequência CORRETA entre verdadeiro e falso que representam as afirmativas respectivamente:</w:t>
+      </w:r>
+    </w:p>
+    <w:p>
+      <w:pPr>
+        <w:spacing w:after="0" w:line="240" w:lineRule="auto"/>
+        <w:jc w:val="both"/>
+        <w:rPr>
+          <w:rFonts w:asciiTheme="majorHAnsi" w:hAnsiTheme="majorHAnsi" w:cstheme="majorHAnsi"/>
+          <w:noProof/>
+          <w:sz w:val="24"/>
+          <w:szCs w:val="24"/>
+          <w:lang w:val="pt-BR" w:bidi="ar-SA"/>
+        </w:rPr>
+      </w:pPr>
+    </w:p>
+    <w:p>
+      <w:pPr>
+        <w:spacing w:after="0" w:line="240" w:lineRule="auto"/>
+        <w:jc w:val="both"/>
+        <w:rPr>
+          <w:rFonts w:asciiTheme="majorHAnsi" w:hAnsiTheme="majorHAnsi" w:cstheme="majorHAnsi"/>
+          <w:noProof/>
+          <w:sz w:val="24"/>
+          <w:szCs w:val="24"/>
+          <w:lang w:val="pt-BR" w:bidi="ar-SA"/>
+        </w:rPr>
+      </w:pPr>
+      <w:r>
+        <w:rPr>
+          <w:rFonts w:asciiTheme="majorHAnsi" w:hAnsiTheme="majorHAnsi" w:cstheme="majorHAnsi"/>
+          <w:noProof/>
+          <w:sz w:val="24"/>
+          <w:szCs w:val="24"/>
+          <w:lang w:val="pt-BR" w:bidi="ar-SA"/>
+        </w:rPr>
+        <w:t xml:space="preserve">R: </w:t>
+      </w:r>
+      <w:r>
+        <w:rPr>
+          <w:rFonts w:asciiTheme="majorHAnsi" w:hAnsiTheme="majorHAnsi" w:cstheme="majorHAnsi"/>
+          <w:i/>
+          <w:noProof/>
+          <w:color w:val="ED7D31" w:themeColor="accent2"/>
+          <w:sz w:val="24"/>
+          <w:szCs w:val="24"/>
+          <w:lang w:val="pt-BR" w:bidi="ar-SA"/>
+        </w:rPr>
+        <w:t>V-F-F-V</w:t>
+      </w:r>
+    </w:p>
+    <w:p>
+      <w:pPr>
+        <w:spacing w:after="0" w:line="240" w:lineRule="auto"/>
+        <w:jc w:val="both"/>
+        <w:rPr>
+          <w:rFonts w:asciiTheme="majorHAnsi" w:hAnsiTheme="majorHAnsi" w:cstheme="majorHAnsi"/>
+          <w:noProof/>
+          <w:sz w:val="24"/>
+          <w:szCs w:val="24"/>
+          <w:lang w:val="pt-BR" w:bidi="ar-SA"/>
+        </w:rPr>
+      </w:pPr>
+    </w:p>
+    <w:p>
+      <w:pPr>
+        <w:spacing w:after="0" w:line="240" w:lineRule="auto"/>
+        <w:jc w:val="both"/>
+        <w:rPr>
+          <w:rFonts w:asciiTheme="majorHAnsi" w:hAnsiTheme="majorHAnsi" w:cstheme="majorHAnsi"/>
+          <w:noProof/>
+          <w:sz w:val="24"/>
+          <w:szCs w:val="24"/>
+          <w:lang w:val="pt-BR" w:bidi="ar-SA"/>
+        </w:rPr>
+      </w:pPr>
+      <w:r>
+        <w:rPr>
+          <w:rFonts w:asciiTheme="majorHAnsi" w:hAnsiTheme="majorHAnsi" w:cstheme="majorHAnsi"/>
+          <w:noProof/>
+          <w:sz w:val="24"/>
+          <w:szCs w:val="24"/>
+          <w:lang w:val="pt-BR" w:bidi="ar-SA"/>
+        </w:rPr>
+        <w:t>4 –</w:t>
+      </w:r>
+      <w:r>
+        <w:rPr>
+          <w:rFonts w:asciiTheme="majorHAnsi" w:hAnsiTheme="majorHAnsi" w:cstheme="majorHAnsi"/>
+          <w:noProof/>
+          <w:sz w:val="24"/>
+          <w:szCs w:val="24"/>
+          <w:lang w:val="pt-BR" w:bidi="ar-SA"/>
+        </w:rPr>
+        <w:t xml:space="preserve"> </w:t>
+      </w:r>
+      <w:r>
+        <w:rPr>
+          <w:rFonts w:asciiTheme="majorHAnsi" w:hAnsiTheme="majorHAnsi" w:cstheme="majorHAnsi"/>
+          <w:noProof/>
+          <w:sz w:val="24"/>
+          <w:szCs w:val="24"/>
+          <w:lang w:val="pt-BR" w:bidi="ar-SA"/>
+        </w:rPr>
+        <w:t>São benefícios da ergonomia, EXCETO:</w:t>
+      </w:r>
+    </w:p>
+    <w:p>
+      <w:pPr>
+        <w:spacing w:after="0" w:line="240" w:lineRule="auto"/>
+        <w:jc w:val="both"/>
+        <w:rPr>
+          <w:rFonts w:asciiTheme="majorHAnsi" w:hAnsiTheme="majorHAnsi" w:cstheme="majorHAnsi"/>
+          <w:noProof/>
+          <w:sz w:val="24"/>
+          <w:szCs w:val="24"/>
+          <w:lang w:val="pt-BR" w:bidi="ar-SA"/>
+        </w:rPr>
+      </w:pPr>
+    </w:p>
+    <w:p>
+      <w:pPr>
+        <w:spacing w:after="0" w:line="240" w:lineRule="auto"/>
+        <w:jc w:val="both"/>
+        <w:rPr>
+          <w:rFonts w:asciiTheme="majorHAnsi" w:hAnsiTheme="majorHAnsi" w:cstheme="majorHAnsi"/>
+          <w:noProof/>
+          <w:sz w:val="24"/>
+          <w:szCs w:val="24"/>
+          <w:lang w:val="pt-BR" w:bidi="ar-SA"/>
+        </w:rPr>
+      </w:pPr>
+      <w:r>
+        <w:rPr>
+          <w:rFonts w:asciiTheme="majorHAnsi" w:hAnsiTheme="majorHAnsi" w:cstheme="majorHAnsi"/>
+          <w:noProof/>
+          <w:sz w:val="24"/>
+          <w:szCs w:val="24"/>
+          <w:lang w:val="pt-BR" w:bidi="ar-SA"/>
+        </w:rPr>
+        <w:t xml:space="preserve">R: </w:t>
+      </w:r>
+      <w:r>
+        <w:rPr>
+          <w:rFonts w:asciiTheme="majorHAnsi" w:hAnsiTheme="majorHAnsi" w:cstheme="majorHAnsi"/>
+          <w:i/>
+          <w:noProof/>
+          <w:color w:val="ED7D31" w:themeColor="accent2"/>
+          <w:sz w:val="24"/>
+          <w:szCs w:val="24"/>
+          <w:lang w:val="pt-BR" w:bidi="ar-SA"/>
+        </w:rPr>
+        <w:t>Redução dos acidentes de trajeto</w:t>
+      </w:r>
+    </w:p>
+    <w:p>
+      <w:pPr>
+        <w:spacing w:after="0" w:line="240" w:lineRule="auto"/>
+        <w:jc w:val="both"/>
+        <w:rPr>
+          <w:rFonts w:asciiTheme="majorHAnsi" w:hAnsiTheme="majorHAnsi" w:cstheme="majorHAnsi"/>
+          <w:noProof/>
+          <w:sz w:val="24"/>
+          <w:szCs w:val="24"/>
+          <w:lang w:val="pt-BR" w:bidi="ar-SA"/>
+        </w:rPr>
+      </w:pPr>
+    </w:p>
+    <w:p>
+      <w:pPr>
+        <w:spacing w:after="0" w:line="240" w:lineRule="auto"/>
+        <w:jc w:val="both"/>
+        <w:rPr>
+          <w:rFonts w:asciiTheme="majorHAnsi" w:hAnsiTheme="majorHAnsi" w:cstheme="majorHAnsi"/>
+          <w:noProof/>
+          <w:sz w:val="24"/>
+          <w:szCs w:val="24"/>
+          <w:lang w:val="pt-BR" w:bidi="ar-SA"/>
+        </w:rPr>
+      </w:pPr>
+      <w:r>
+        <w:rPr>
+          <w:rFonts w:asciiTheme="majorHAnsi" w:hAnsiTheme="majorHAnsi" w:cstheme="majorHAnsi"/>
+          <w:noProof/>
+          <w:sz w:val="24"/>
+          <w:szCs w:val="24"/>
+          <w:lang w:val="pt-BR" w:bidi="ar-SA"/>
+        </w:rPr>
+        <w:t>5 –</w:t>
+      </w:r>
+      <w:r>
+        <w:rPr>
+          <w:rFonts w:asciiTheme="majorHAnsi" w:hAnsiTheme="majorHAnsi" w:cstheme="majorHAnsi"/>
+          <w:noProof/>
+          <w:sz w:val="24"/>
+          <w:szCs w:val="24"/>
+          <w:lang w:val="pt-BR" w:bidi="ar-SA"/>
+        </w:rPr>
+        <w:t xml:space="preserve"> </w:t>
+      </w:r>
+      <w:r>
+        <w:rPr>
+          <w:rFonts w:asciiTheme="majorHAnsi" w:hAnsiTheme="majorHAnsi" w:cstheme="majorHAnsi"/>
+          <w:noProof/>
+          <w:sz w:val="24"/>
+          <w:szCs w:val="24"/>
+          <w:lang w:val="pt-BR" w:bidi="ar-SA"/>
+        </w:rPr>
+        <w:t>No passado os problemas não eram detectados através da análise do desenho baseado em 2D na fase de projeto. Portanto, se tornam questões importantes e caras para serem solucionadas durante a fase de construção.</w:t>
+      </w:r>
+    </w:p>
+    <w:p>
+      <w:pPr>
+        <w:spacing w:after="0" w:line="240" w:lineRule="auto"/>
+        <w:jc w:val="both"/>
+        <w:rPr>
+          <w:rFonts w:asciiTheme="majorHAnsi" w:hAnsiTheme="majorHAnsi" w:cstheme="majorHAnsi"/>
+          <w:noProof/>
+          <w:sz w:val="24"/>
+          <w:szCs w:val="24"/>
+          <w:lang w:val="pt-BR" w:bidi="ar-SA"/>
+        </w:rPr>
+      </w:pPr>
+    </w:p>
+    <w:p>
+      <w:pPr>
+        <w:spacing w:after="0" w:line="240" w:lineRule="auto"/>
+        <w:jc w:val="both"/>
+        <w:rPr>
+          <w:rFonts w:asciiTheme="majorHAnsi" w:hAnsiTheme="majorHAnsi" w:cstheme="majorHAnsi"/>
+          <w:noProof/>
+          <w:sz w:val="24"/>
+          <w:szCs w:val="24"/>
+          <w:lang w:val="pt-BR" w:bidi="ar-SA"/>
+        </w:rPr>
+      </w:pPr>
+      <w:r>
+        <w:rPr>
+          <w:rFonts w:asciiTheme="majorHAnsi" w:hAnsiTheme="majorHAnsi" w:cstheme="majorHAnsi"/>
+          <w:noProof/>
+          <w:sz w:val="24"/>
+          <w:szCs w:val="24"/>
+          <w:lang w:val="pt-BR" w:bidi="ar-SA"/>
+        </w:rPr>
+        <w:t>Com o BIM, uma nova prática para esta análise ergonômica é considerada muito eficiente através da avaliação do projeto 3D. A criação e o compartilhamento de modelos 3D / BIM permitem uma detecção eficiente de problemas entre disciplinas, graças ao grande conjunto de dados inseridos em modelos digitais.</w:t>
+      </w:r>
+    </w:p>
+    <w:p>
+      <w:pPr>
+        <w:spacing w:after="0" w:line="240" w:lineRule="auto"/>
+        <w:jc w:val="both"/>
+        <w:rPr>
+          <w:rFonts w:asciiTheme="majorHAnsi" w:hAnsiTheme="majorHAnsi" w:cstheme="majorHAnsi"/>
+          <w:noProof/>
+          <w:sz w:val="24"/>
+          <w:szCs w:val="24"/>
+          <w:lang w:val="pt-BR" w:bidi="ar-SA"/>
+        </w:rPr>
+      </w:pPr>
+    </w:p>
+    <w:p>
+      <w:pPr>
+        <w:spacing w:after="0" w:line="240" w:lineRule="auto"/>
+        <w:jc w:val="both"/>
+        <w:rPr>
+          <w:rFonts w:asciiTheme="majorHAnsi" w:hAnsiTheme="majorHAnsi" w:cstheme="majorHAnsi"/>
+          <w:noProof/>
+          <w:sz w:val="24"/>
+          <w:szCs w:val="24"/>
+          <w:lang w:val="pt-BR" w:bidi="ar-SA"/>
+        </w:rPr>
+      </w:pPr>
+      <w:r>
+        <w:rPr>
+          <w:rFonts w:asciiTheme="majorHAnsi" w:hAnsiTheme="majorHAnsi" w:cstheme="majorHAnsi"/>
+          <w:noProof/>
+          <w:sz w:val="24"/>
+          <w:szCs w:val="24"/>
+          <w:lang w:val="pt-BR" w:bidi="ar-SA"/>
+        </w:rPr>
+        <w:t>Marque a alternativa que sintetiza o tema descrito no texto acima:</w:t>
+      </w:r>
+    </w:p>
+    <w:p>
+      <w:pPr>
+        <w:spacing w:after="0" w:line="240" w:lineRule="auto"/>
+        <w:jc w:val="both"/>
+        <w:rPr>
+          <w:rFonts w:asciiTheme="majorHAnsi" w:hAnsiTheme="majorHAnsi" w:cstheme="majorHAnsi"/>
+          <w:noProof/>
+          <w:sz w:val="24"/>
+          <w:szCs w:val="24"/>
+          <w:lang w:val="pt-BR" w:bidi="ar-SA"/>
+        </w:rPr>
+      </w:pPr>
+    </w:p>
+    <w:p>
+      <w:pPr>
+        <w:spacing w:after="0" w:line="240" w:lineRule="auto"/>
+        <w:jc w:val="both"/>
+        <w:rPr>
+          <w:rFonts w:asciiTheme="majorHAnsi" w:hAnsiTheme="majorHAnsi" w:cstheme="majorHAnsi"/>
+          <w:noProof/>
+          <w:sz w:val="24"/>
+          <w:szCs w:val="24"/>
+          <w:lang w:val="pt-BR" w:bidi="ar-SA"/>
+        </w:rPr>
+      </w:pPr>
+      <w:r>
+        <w:rPr>
+          <w:rFonts w:asciiTheme="majorHAnsi" w:hAnsiTheme="majorHAnsi" w:cstheme="majorHAnsi"/>
+          <w:noProof/>
+          <w:sz w:val="24"/>
+          <w:szCs w:val="24"/>
+          <w:lang w:val="pt-BR" w:bidi="ar-SA"/>
+        </w:rPr>
+        <w:t xml:space="preserve">R: </w:t>
+      </w:r>
+      <w:r>
+        <w:rPr>
+          <w:rFonts w:asciiTheme="majorHAnsi" w:hAnsiTheme="majorHAnsi" w:cstheme="majorHAnsi"/>
+          <w:i/>
+          <w:noProof/>
+          <w:color w:val="ED7D31" w:themeColor="accent2"/>
+          <w:sz w:val="24"/>
+          <w:szCs w:val="24"/>
+          <w:lang w:val="pt-BR" w:bidi="ar-SA"/>
+        </w:rPr>
+        <w:t>O BIM promove a leitura completa de um projeto e incentiva os envolvidos a criarem soluções efetivas de segurança antes do início das obras.</w:t>
+      </w:r>
+    </w:p>
+    <w:p>
+      <w:pPr>
+        <w:spacing w:after="0" w:line="240" w:lineRule="auto"/>
+        <w:jc w:val="both"/>
+        <w:rPr>
+          <w:rFonts w:asciiTheme="majorHAnsi" w:hAnsiTheme="majorHAnsi" w:cstheme="majorHAnsi"/>
+          <w:noProof/>
+          <w:sz w:val="24"/>
+          <w:szCs w:val="24"/>
+          <w:lang w:val="pt-BR" w:bidi="ar-SA"/>
+        </w:rPr>
+      </w:pPr>
+    </w:p>
+    <w:p>
+      <w:pPr>
+        <w:spacing w:after="0" w:line="240" w:lineRule="auto"/>
+        <w:jc w:val="both"/>
+        <w:rPr>
+          <w:rFonts w:asciiTheme="majorHAnsi" w:hAnsiTheme="majorHAnsi" w:cstheme="majorHAnsi"/>
+          <w:noProof/>
+          <w:sz w:val="24"/>
+          <w:szCs w:val="24"/>
+          <w:lang w:val="pt-BR" w:bidi="ar-SA"/>
+        </w:rPr>
+      </w:pPr>
+      <w:r>
+        <w:rPr>
+          <w:rFonts w:asciiTheme="majorHAnsi" w:hAnsiTheme="majorHAnsi" w:cstheme="majorHAnsi"/>
+          <w:b/>
+          <w:noProof/>
+          <w:sz w:val="24"/>
+          <w:szCs w:val="24"/>
+          <w:lang w:val="pt-BR" w:bidi="ar-SA"/>
+        </w:rPr>
+        <w:t xml:space="preserve">Unidade </w:t>
+      </w:r>
+      <w:r>
+        <w:rPr>
+          <w:rFonts w:asciiTheme="majorHAnsi" w:hAnsiTheme="majorHAnsi" w:cstheme="majorHAnsi"/>
+          <w:b/>
+          <w:noProof/>
+          <w:sz w:val="24"/>
+          <w:szCs w:val="24"/>
+          <w:lang w:val="pt-BR" w:bidi="ar-SA"/>
+        </w:rPr>
+        <w:t>4</w:t>
+      </w:r>
+    </w:p>
+    <w:p>
+      <w:pPr>
+        <w:spacing w:after="0" w:line="240" w:lineRule="auto"/>
+        <w:jc w:val="both"/>
+        <w:rPr>
+          <w:rFonts w:asciiTheme="majorHAnsi" w:hAnsiTheme="majorHAnsi" w:cstheme="majorHAnsi"/>
+          <w:noProof/>
+          <w:sz w:val="24"/>
+          <w:szCs w:val="24"/>
+          <w:lang w:val="pt-BR" w:bidi="ar-SA"/>
+        </w:rPr>
+      </w:pPr>
+    </w:p>
+    <w:p>
+      <w:pPr>
+        <w:spacing w:after="0" w:line="240" w:lineRule="auto"/>
+        <w:jc w:val="both"/>
+        <w:rPr>
+          <w:rFonts w:asciiTheme="majorHAnsi" w:hAnsiTheme="majorHAnsi" w:cstheme="majorHAnsi"/>
+          <w:noProof/>
+          <w:sz w:val="24"/>
+          <w:szCs w:val="24"/>
+          <w:lang w:val="pt-BR" w:bidi="ar-SA"/>
+        </w:rPr>
+      </w:pPr>
+      <w:r>
+        <w:rPr>
+          <w:rFonts w:asciiTheme="majorHAnsi" w:hAnsiTheme="majorHAnsi" w:cstheme="majorHAnsi"/>
+          <w:noProof/>
+          <w:sz w:val="24"/>
+          <w:szCs w:val="24"/>
+          <w:lang w:val="pt-BR" w:bidi="ar-SA"/>
+        </w:rPr>
+        <w:t xml:space="preserve">1 – </w:t>
+      </w:r>
+      <w:r>
+        <w:rPr>
+          <w:rFonts w:asciiTheme="majorHAnsi" w:hAnsiTheme="majorHAnsi" w:cstheme="majorHAnsi"/>
+          <w:noProof/>
+          <w:sz w:val="24"/>
+          <w:szCs w:val="24"/>
+          <w:lang w:val="pt-BR" w:bidi="ar-SA"/>
+        </w:rPr>
+        <w:t>Sobre as afirmativas abaixo, assinale a alternativa CORRETA:</w:t>
+      </w:r>
+    </w:p>
+    <w:p>
+      <w:pPr>
+        <w:spacing w:after="0" w:line="240" w:lineRule="auto"/>
+        <w:jc w:val="both"/>
+        <w:rPr>
+          <w:rFonts w:asciiTheme="majorHAnsi" w:hAnsiTheme="majorHAnsi" w:cstheme="majorHAnsi"/>
+          <w:noProof/>
+          <w:sz w:val="24"/>
+          <w:szCs w:val="24"/>
+          <w:lang w:val="pt-BR" w:bidi="ar-SA"/>
+        </w:rPr>
+      </w:pPr>
+    </w:p>
+    <w:p>
+      <w:pPr>
+        <w:spacing w:after="0" w:line="240" w:lineRule="auto"/>
+        <w:jc w:val="both"/>
+        <w:rPr>
+          <w:rFonts w:asciiTheme="majorHAnsi" w:hAnsiTheme="majorHAnsi" w:cstheme="majorHAnsi"/>
+          <w:noProof/>
+          <w:sz w:val="24"/>
+          <w:szCs w:val="24"/>
+          <w:lang w:val="pt-BR" w:bidi="ar-SA"/>
+        </w:rPr>
+      </w:pPr>
+      <w:r>
+        <w:rPr>
+          <w:rFonts w:asciiTheme="majorHAnsi" w:hAnsiTheme="majorHAnsi" w:cstheme="majorHAnsi"/>
+          <w:noProof/>
+          <w:sz w:val="24"/>
+          <w:szCs w:val="24"/>
+          <w:lang w:val="pt-BR" w:bidi="ar-SA"/>
+        </w:rPr>
+        <w:t xml:space="preserve">R: </w:t>
+      </w:r>
+      <w:r>
+        <w:rPr>
+          <w:rFonts w:asciiTheme="majorHAnsi" w:hAnsiTheme="majorHAnsi" w:cstheme="majorHAnsi"/>
+          <w:i/>
+          <w:noProof/>
+          <w:color w:val="ED7D31" w:themeColor="accent2"/>
+          <w:sz w:val="24"/>
+          <w:szCs w:val="24"/>
+          <w:lang w:val="pt-BR" w:bidi="ar-SA"/>
+        </w:rPr>
+        <w:t>Como consequência do BIM, a adoção de ferramentas BIM tem elevado o nível de prevenção de acidentes na construção de todo o mundo.</w:t>
+      </w:r>
+    </w:p>
+    <w:p>
+      <w:pPr>
+        <w:spacing w:after="0" w:line="240" w:lineRule="auto"/>
+        <w:jc w:val="both"/>
+        <w:rPr>
+          <w:rFonts w:asciiTheme="majorHAnsi" w:hAnsiTheme="majorHAnsi" w:cstheme="majorHAnsi"/>
+          <w:noProof/>
+          <w:sz w:val="24"/>
+          <w:szCs w:val="24"/>
+          <w:lang w:val="pt-BR" w:bidi="ar-SA"/>
+        </w:rPr>
+      </w:pPr>
+    </w:p>
+    <w:p>
+      <w:pPr>
+        <w:spacing w:after="0" w:line="240" w:lineRule="auto"/>
+        <w:jc w:val="both"/>
+        <w:rPr>
+          <w:rFonts w:asciiTheme="majorHAnsi" w:hAnsiTheme="majorHAnsi" w:cstheme="majorHAnsi"/>
+          <w:noProof/>
+          <w:sz w:val="24"/>
+          <w:szCs w:val="24"/>
+          <w:lang w:val="pt-BR" w:bidi="ar-SA"/>
+        </w:rPr>
+      </w:pPr>
+      <w:r>
+        <w:rPr>
+          <w:rFonts w:asciiTheme="majorHAnsi" w:hAnsiTheme="majorHAnsi" w:cstheme="majorHAnsi"/>
+          <w:noProof/>
+          <w:sz w:val="24"/>
+          <w:szCs w:val="24"/>
+          <w:lang w:val="pt-BR" w:bidi="ar-SA"/>
+        </w:rPr>
+        <w:t>2 –</w:t>
+      </w:r>
+      <w:r>
+        <w:rPr>
+          <w:rFonts w:asciiTheme="majorHAnsi" w:hAnsiTheme="majorHAnsi" w:cstheme="majorHAnsi"/>
+          <w:noProof/>
+          <w:sz w:val="24"/>
+          <w:szCs w:val="24"/>
+          <w:lang w:val="pt-BR" w:bidi="ar-SA"/>
+        </w:rPr>
+        <w:t xml:space="preserve"> </w:t>
+      </w:r>
+      <w:r>
+        <w:rPr>
+          <w:rFonts w:asciiTheme="majorHAnsi" w:hAnsiTheme="majorHAnsi" w:cstheme="majorHAnsi"/>
+          <w:noProof/>
+          <w:sz w:val="24"/>
+          <w:szCs w:val="24"/>
+          <w:lang w:val="pt-BR" w:bidi="ar-SA"/>
+        </w:rPr>
+        <w:t>Como a realidade virtual vem sendo utilizada em conjunto com a tecnologia BIM? Marque a alternativa, INCORRETA.</w:t>
+      </w:r>
+    </w:p>
+    <w:p>
+      <w:pPr>
+        <w:spacing w:after="0" w:line="240" w:lineRule="auto"/>
+        <w:jc w:val="both"/>
+        <w:rPr>
+          <w:rFonts w:asciiTheme="majorHAnsi" w:hAnsiTheme="majorHAnsi" w:cstheme="majorHAnsi"/>
+          <w:noProof/>
+          <w:sz w:val="24"/>
+          <w:szCs w:val="24"/>
+          <w:lang w:val="pt-BR" w:bidi="ar-SA"/>
+        </w:rPr>
+      </w:pPr>
+    </w:p>
+    <w:p>
+      <w:pPr>
+        <w:spacing w:after="0" w:line="240" w:lineRule="auto"/>
+        <w:jc w:val="both"/>
+        <w:rPr>
+          <w:rFonts w:asciiTheme="majorHAnsi" w:hAnsiTheme="majorHAnsi" w:cstheme="majorHAnsi"/>
+          <w:noProof/>
+          <w:sz w:val="24"/>
+          <w:szCs w:val="24"/>
+          <w:lang w:val="pt-BR" w:bidi="ar-SA"/>
+        </w:rPr>
+      </w:pPr>
+      <w:r>
+        <w:rPr>
+          <w:rFonts w:asciiTheme="majorHAnsi" w:hAnsiTheme="majorHAnsi" w:cstheme="majorHAnsi"/>
+          <w:noProof/>
+          <w:sz w:val="24"/>
+          <w:szCs w:val="24"/>
+          <w:lang w:val="pt-BR" w:bidi="ar-SA"/>
+        </w:rPr>
+        <w:t xml:space="preserve">R: </w:t>
+      </w:r>
+      <w:r>
+        <w:rPr>
+          <w:rFonts w:asciiTheme="majorHAnsi" w:hAnsiTheme="majorHAnsi" w:cstheme="majorHAnsi"/>
+          <w:i/>
+          <w:noProof/>
+          <w:color w:val="ED7D31" w:themeColor="accent2"/>
+          <w:sz w:val="24"/>
+          <w:szCs w:val="24"/>
+          <w:lang w:val="pt-BR" w:bidi="ar-SA"/>
+        </w:rPr>
+        <w:t>A realidade virtual não aproveita os modelos BIM, portanto o ambiente deve ser reproduzido conforme estes modelos para que seja possível desenvolver os treinamentos.</w:t>
+      </w:r>
+    </w:p>
+    <w:p>
+      <w:pPr>
+        <w:spacing w:after="0" w:line="240" w:lineRule="auto"/>
+        <w:jc w:val="both"/>
+        <w:rPr>
+          <w:rFonts w:asciiTheme="majorHAnsi" w:hAnsiTheme="majorHAnsi" w:cstheme="majorHAnsi"/>
+          <w:noProof/>
+          <w:sz w:val="24"/>
+          <w:szCs w:val="24"/>
+          <w:lang w:val="pt-BR" w:bidi="ar-SA"/>
+        </w:rPr>
+      </w:pPr>
+    </w:p>
+    <w:p>
+      <w:pPr>
+        <w:spacing w:after="0" w:line="240" w:lineRule="auto"/>
+        <w:jc w:val="both"/>
+        <w:rPr>
+          <w:rFonts w:asciiTheme="majorHAnsi" w:hAnsiTheme="majorHAnsi" w:cstheme="majorHAnsi"/>
+          <w:noProof/>
+          <w:sz w:val="24"/>
+          <w:szCs w:val="24"/>
+          <w:lang w:val="pt-BR" w:bidi="ar-SA"/>
+        </w:rPr>
+      </w:pPr>
+      <w:r>
+        <w:rPr>
+          <w:rFonts w:asciiTheme="majorHAnsi" w:hAnsiTheme="majorHAnsi" w:cstheme="majorHAnsi"/>
+          <w:noProof/>
+          <w:sz w:val="24"/>
+          <w:szCs w:val="24"/>
+          <w:lang w:val="pt-BR" w:bidi="ar-SA"/>
+        </w:rPr>
+        <w:t xml:space="preserve">3 – </w:t>
+      </w:r>
+      <w:r>
+        <w:rPr>
+          <w:rFonts w:asciiTheme="majorHAnsi" w:hAnsiTheme="majorHAnsi" w:cstheme="majorHAnsi"/>
+          <w:noProof/>
+          <w:sz w:val="24"/>
+          <w:szCs w:val="24"/>
+          <w:lang w:val="pt-BR" w:bidi="ar-SA"/>
+        </w:rPr>
+        <w:t>Qual é a grande inovação promovida pelos softwares de ‘’Automatic Safety Checking’’? Marque a alternativa, CORRETA.</w:t>
+      </w:r>
+    </w:p>
+    <w:p>
+      <w:pPr>
+        <w:spacing w:after="0" w:line="240" w:lineRule="auto"/>
+        <w:jc w:val="both"/>
+        <w:rPr>
+          <w:rFonts w:asciiTheme="majorHAnsi" w:hAnsiTheme="majorHAnsi" w:cstheme="majorHAnsi"/>
+          <w:noProof/>
+          <w:sz w:val="24"/>
+          <w:szCs w:val="24"/>
+          <w:lang w:val="pt-BR" w:bidi="ar-SA"/>
+        </w:rPr>
+      </w:pPr>
+    </w:p>
+    <w:p>
+      <w:pPr>
+        <w:spacing w:after="0" w:line="240" w:lineRule="auto"/>
+        <w:jc w:val="both"/>
+        <w:rPr>
+          <w:rFonts w:asciiTheme="majorHAnsi" w:hAnsiTheme="majorHAnsi" w:cstheme="majorHAnsi"/>
+          <w:noProof/>
+          <w:sz w:val="24"/>
+          <w:szCs w:val="24"/>
+          <w:lang w:val="pt-BR" w:bidi="ar-SA"/>
+        </w:rPr>
+      </w:pPr>
+      <w:r>
+        <w:rPr>
+          <w:rFonts w:asciiTheme="majorHAnsi" w:hAnsiTheme="majorHAnsi" w:cstheme="majorHAnsi"/>
+          <w:noProof/>
+          <w:sz w:val="24"/>
+          <w:szCs w:val="24"/>
+          <w:lang w:val="pt-BR" w:bidi="ar-SA"/>
+        </w:rPr>
+        <w:t xml:space="preserve">R: </w:t>
+      </w:r>
+      <w:r>
+        <w:rPr>
+          <w:rFonts w:asciiTheme="majorHAnsi" w:hAnsiTheme="majorHAnsi" w:cstheme="majorHAnsi"/>
+          <w:i/>
+          <w:noProof/>
+          <w:color w:val="ED7D31" w:themeColor="accent2"/>
+          <w:sz w:val="24"/>
+          <w:szCs w:val="24"/>
+          <w:lang w:val="pt-BR" w:bidi="ar-SA"/>
+        </w:rPr>
+        <w:t>São softwares que avaliam automaticamente os modelos digitais e fazem a distribuição por exemple de elementos como andaimes.</w:t>
+      </w:r>
+    </w:p>
+    <w:p>
+      <w:pPr>
+        <w:spacing w:after="0" w:line="240" w:lineRule="auto"/>
+        <w:jc w:val="both"/>
+        <w:rPr>
+          <w:rFonts w:asciiTheme="majorHAnsi" w:hAnsiTheme="majorHAnsi" w:cstheme="majorHAnsi"/>
+          <w:noProof/>
+          <w:sz w:val="24"/>
+          <w:szCs w:val="24"/>
+          <w:lang w:val="pt-BR" w:bidi="ar-SA"/>
+        </w:rPr>
+      </w:pPr>
+    </w:p>
+    <w:p>
+      <w:pPr>
+        <w:spacing w:after="0" w:line="240" w:lineRule="auto"/>
+        <w:jc w:val="both"/>
+        <w:rPr>
+          <w:rFonts w:asciiTheme="majorHAnsi" w:hAnsiTheme="majorHAnsi" w:cstheme="majorHAnsi"/>
+          <w:noProof/>
+          <w:sz w:val="24"/>
+          <w:szCs w:val="24"/>
+          <w:lang w:val="pt-BR" w:bidi="ar-SA"/>
+        </w:rPr>
+      </w:pPr>
+      <w:r>
+        <w:rPr>
+          <w:rFonts w:asciiTheme="majorHAnsi" w:hAnsiTheme="majorHAnsi" w:cstheme="majorHAnsi"/>
+          <w:noProof/>
+          <w:sz w:val="24"/>
+          <w:szCs w:val="24"/>
+          <w:lang w:val="pt-BR" w:bidi="ar-SA"/>
+        </w:rPr>
+        <w:t>4 –</w:t>
+      </w:r>
+      <w:r>
+        <w:rPr>
+          <w:rFonts w:asciiTheme="majorHAnsi" w:hAnsiTheme="majorHAnsi" w:cstheme="majorHAnsi"/>
+          <w:noProof/>
+          <w:sz w:val="24"/>
+          <w:szCs w:val="24"/>
+          <w:lang w:val="pt-BR" w:bidi="ar-SA"/>
+        </w:rPr>
+        <w:t xml:space="preserve"> </w:t>
+      </w:r>
+      <w:r>
+        <w:rPr>
+          <w:rFonts w:asciiTheme="majorHAnsi" w:hAnsiTheme="majorHAnsi" w:cstheme="majorHAnsi"/>
+          <w:noProof/>
+          <w:sz w:val="24"/>
+          <w:szCs w:val="24"/>
+          <w:lang w:val="pt-BR" w:bidi="ar-SA"/>
+        </w:rPr>
+        <w:t>Avalie as utilizações de drones voltadas a segurança:</w:t>
+      </w:r>
+    </w:p>
+    <w:p>
+      <w:pPr>
+        <w:spacing w:after="0" w:line="240" w:lineRule="auto"/>
+        <w:jc w:val="both"/>
+        <w:rPr>
+          <w:rFonts w:asciiTheme="majorHAnsi" w:hAnsiTheme="majorHAnsi" w:cstheme="majorHAnsi"/>
+          <w:noProof/>
+          <w:sz w:val="24"/>
+          <w:szCs w:val="24"/>
+          <w:lang w:val="pt-BR" w:bidi="ar-SA"/>
+        </w:rPr>
+      </w:pPr>
+      <w:r>
+        <w:rPr>
+          <w:rFonts w:asciiTheme="majorHAnsi" w:hAnsiTheme="majorHAnsi" w:cstheme="majorHAnsi"/>
+          <w:noProof/>
+          <w:sz w:val="24"/>
+          <w:szCs w:val="24"/>
+          <w:lang w:val="pt-BR" w:bidi="ar-SA"/>
+        </w:rPr>
+        <w:t>I. Monitoramento do Canteiro</w:t>
+      </w:r>
+    </w:p>
+    <w:p>
+      <w:pPr>
+        <w:spacing w:after="0" w:line="240" w:lineRule="auto"/>
+        <w:jc w:val="both"/>
+        <w:rPr>
+          <w:rFonts w:asciiTheme="majorHAnsi" w:hAnsiTheme="majorHAnsi" w:cstheme="majorHAnsi"/>
+          <w:noProof/>
+          <w:sz w:val="24"/>
+          <w:szCs w:val="24"/>
+          <w:lang w:val="pt-BR" w:bidi="ar-SA"/>
+        </w:rPr>
+      </w:pPr>
+      <w:r>
+        <w:rPr>
+          <w:rFonts w:asciiTheme="majorHAnsi" w:hAnsiTheme="majorHAnsi" w:cstheme="majorHAnsi"/>
+          <w:noProof/>
+          <w:sz w:val="24"/>
+          <w:szCs w:val="24"/>
+          <w:lang w:val="pt-BR" w:bidi="ar-SA"/>
+        </w:rPr>
+        <w:t>II. Inspeção em Locais Inacessíveis</w:t>
+      </w:r>
+    </w:p>
+    <w:p>
+      <w:pPr>
+        <w:spacing w:after="0" w:line="240" w:lineRule="auto"/>
+        <w:jc w:val="both"/>
+        <w:rPr>
+          <w:rFonts w:asciiTheme="majorHAnsi" w:hAnsiTheme="majorHAnsi" w:cstheme="majorHAnsi"/>
+          <w:noProof/>
+          <w:sz w:val="24"/>
+          <w:szCs w:val="24"/>
+          <w:lang w:val="pt-BR" w:bidi="ar-SA"/>
+        </w:rPr>
+      </w:pPr>
+      <w:r>
+        <w:rPr>
+          <w:rFonts w:asciiTheme="majorHAnsi" w:hAnsiTheme="majorHAnsi" w:cstheme="majorHAnsi"/>
+          <w:noProof/>
+          <w:sz w:val="24"/>
+          <w:szCs w:val="24"/>
+          <w:lang w:val="pt-BR" w:bidi="ar-SA"/>
+        </w:rPr>
+        <w:t>III. Monitoramento de Funcionários</w:t>
+      </w:r>
+    </w:p>
+    <w:p>
+      <w:pPr>
+        <w:spacing w:after="0" w:line="240" w:lineRule="auto"/>
+        <w:jc w:val="both"/>
+        <w:rPr>
+          <w:rFonts w:asciiTheme="majorHAnsi" w:hAnsiTheme="majorHAnsi" w:cstheme="majorHAnsi"/>
+          <w:noProof/>
+          <w:sz w:val="24"/>
+          <w:szCs w:val="24"/>
+          <w:lang w:val="pt-BR" w:bidi="ar-SA"/>
+        </w:rPr>
+      </w:pPr>
+      <w:r>
+        <w:rPr>
+          <w:rFonts w:asciiTheme="majorHAnsi" w:hAnsiTheme="majorHAnsi" w:cstheme="majorHAnsi"/>
+          <w:noProof/>
+          <w:sz w:val="24"/>
+          <w:szCs w:val="24"/>
+          <w:lang w:val="pt-BR" w:bidi="ar-SA"/>
+        </w:rPr>
+        <w:t>IV. Fiscalização de Segurança</w:t>
+      </w:r>
+    </w:p>
+    <w:p>
+      <w:pPr>
+        <w:spacing w:after="0" w:line="240" w:lineRule="auto"/>
+        <w:jc w:val="both"/>
+        <w:rPr>
+          <w:rFonts w:asciiTheme="majorHAnsi" w:hAnsiTheme="majorHAnsi" w:cstheme="majorHAnsi"/>
+          <w:noProof/>
+          <w:sz w:val="24"/>
+          <w:szCs w:val="24"/>
+          <w:lang w:val="pt-BR" w:bidi="ar-SA"/>
+        </w:rPr>
+      </w:pPr>
+      <w:r>
+        <w:rPr>
+          <w:rFonts w:asciiTheme="majorHAnsi" w:hAnsiTheme="majorHAnsi" w:cstheme="majorHAnsi"/>
+          <w:noProof/>
+          <w:sz w:val="24"/>
+          <w:szCs w:val="24"/>
+          <w:lang w:val="pt-BR" w:bidi="ar-SA"/>
+        </w:rPr>
+        <w:t>Marque a alternativa, CORRETA.</w:t>
+      </w:r>
+    </w:p>
+    <w:p>
+      <w:pPr>
+        <w:spacing w:after="0" w:line="240" w:lineRule="auto"/>
+        <w:jc w:val="both"/>
+        <w:rPr>
+          <w:rFonts w:asciiTheme="majorHAnsi" w:hAnsiTheme="majorHAnsi" w:cstheme="majorHAnsi"/>
+          <w:noProof/>
+          <w:sz w:val="24"/>
+          <w:szCs w:val="24"/>
+          <w:lang w:val="pt-BR" w:bidi="ar-SA"/>
+        </w:rPr>
+      </w:pPr>
+    </w:p>
+    <w:p>
+      <w:pPr>
+        <w:spacing w:after="0" w:line="240" w:lineRule="auto"/>
+        <w:jc w:val="both"/>
+        <w:rPr>
+          <w:rFonts w:asciiTheme="majorHAnsi" w:hAnsiTheme="majorHAnsi" w:cstheme="majorHAnsi"/>
+          <w:noProof/>
+          <w:sz w:val="24"/>
+          <w:szCs w:val="24"/>
+          <w:lang w:val="pt-BR" w:bidi="ar-SA"/>
+        </w:rPr>
+      </w:pPr>
+      <w:r>
+        <w:rPr>
+          <w:rFonts w:asciiTheme="majorHAnsi" w:hAnsiTheme="majorHAnsi" w:cstheme="majorHAnsi"/>
+          <w:noProof/>
+          <w:sz w:val="24"/>
+          <w:szCs w:val="24"/>
+          <w:lang w:val="pt-BR" w:bidi="ar-SA"/>
+        </w:rPr>
+        <w:t xml:space="preserve">R: </w:t>
       </w:r>
       <w:bookmarkStart w:id="0" w:name="_GoBack"/>
+      <w:r>
+        <w:rPr>
+          <w:rFonts w:asciiTheme="majorHAnsi" w:hAnsiTheme="majorHAnsi" w:cstheme="majorHAnsi"/>
+          <w:i/>
+          <w:noProof/>
+          <w:color w:val="ED7D31" w:themeColor="accent2"/>
+          <w:sz w:val="24"/>
+          <w:szCs w:val="24"/>
+          <w:lang w:val="pt-BR" w:bidi="ar-SA"/>
+        </w:rPr>
+        <w:t>Todas as afirmativas são verdadeiras</w:t>
+      </w:r>
       <w:bookmarkEnd w:id="0"/>
-      <w:r>
-        <w:rPr>
-          <w:rFonts w:asciiTheme="majorHAnsi" w:hAnsiTheme="majorHAnsi" w:cstheme="majorHAnsi"/>
-          <w:noProof/>
-          <w:sz w:val="24"/>
-          <w:szCs w:val="24"/>
-          <w:lang w:val="pt-BR" w:bidi="ar-SA"/>
-        </w:rPr>
-        <w:t xml:space="preserve"> de riscos", EXCETO:</w:t>
+    </w:p>
+    <w:p>
+      <w:pPr>
+        <w:spacing w:after="0" w:line="240" w:lineRule="auto"/>
+        <w:jc w:val="both"/>
+        <w:rPr>
+          <w:rFonts w:asciiTheme="majorHAnsi" w:hAnsiTheme="majorHAnsi" w:cstheme="majorHAnsi"/>
+          <w:noProof/>
+          <w:sz w:val="24"/>
+          <w:szCs w:val="24"/>
+          <w:lang w:val="pt-BR" w:bidi="ar-SA"/>
+        </w:rPr>
+      </w:pPr>
+    </w:p>
+    <w:p>
+      <w:pPr>
+        <w:spacing w:after="0" w:line="240" w:lineRule="auto"/>
+        <w:jc w:val="both"/>
+        <w:rPr>
+          <w:rFonts w:asciiTheme="majorHAnsi" w:hAnsiTheme="majorHAnsi" w:cstheme="majorHAnsi"/>
+          <w:noProof/>
+          <w:sz w:val="24"/>
+          <w:szCs w:val="24"/>
+          <w:lang w:val="pt-BR" w:bidi="ar-SA"/>
+        </w:rPr>
+      </w:pPr>
+      <w:r>
+        <w:rPr>
+          <w:rFonts w:asciiTheme="majorHAnsi" w:hAnsiTheme="majorHAnsi" w:cstheme="majorHAnsi"/>
+          <w:noProof/>
+          <w:sz w:val="24"/>
+          <w:szCs w:val="24"/>
+          <w:lang w:val="pt-BR" w:bidi="ar-SA"/>
+        </w:rPr>
+        <w:t>5 –</w:t>
+      </w:r>
+      <w:r>
+        <w:rPr>
+          <w:rFonts w:asciiTheme="majorHAnsi" w:hAnsiTheme="majorHAnsi" w:cstheme="majorHAnsi"/>
+          <w:noProof/>
+          <w:sz w:val="24"/>
+          <w:szCs w:val="24"/>
+          <w:lang w:val="pt-BR" w:bidi="ar-SA"/>
+        </w:rPr>
+        <w:t xml:space="preserve"> </w:t>
+      </w:r>
+      <w:r>
+        <w:rPr>
+          <w:rFonts w:asciiTheme="majorHAnsi" w:hAnsiTheme="majorHAnsi" w:cstheme="majorHAnsi"/>
+          <w:noProof/>
+          <w:sz w:val="24"/>
+          <w:szCs w:val="24"/>
+          <w:lang w:val="pt-BR" w:bidi="ar-SA"/>
+        </w:rPr>
+        <w:t>De acordo com os conhecimentos adquiridos na disciplina, podemos citar aplicações BIM 8D, EXCETO.</w:t>
       </w:r>
     </w:p>
     <w:p>
@@ -1190,788 +2968,7 @@
           <w:szCs w:val="24"/>
           <w:lang w:val="pt-BR" w:bidi="ar-SA"/>
         </w:rPr>
-        <w:t>PCMSO</w:t>
-      </w:r>
-    </w:p>
-    <w:p>
-      <w:pPr>
-        <w:spacing w:after="0" w:line="240" w:lineRule="auto"/>
-        <w:jc w:val="both"/>
-        <w:rPr>
-          <w:rFonts w:asciiTheme="majorHAnsi" w:hAnsiTheme="majorHAnsi" w:cstheme="majorHAnsi"/>
-          <w:noProof/>
-          <w:sz w:val="24"/>
-          <w:szCs w:val="24"/>
-          <w:lang w:val="pt-BR" w:bidi="ar-SA"/>
-        </w:rPr>
-      </w:pPr>
-    </w:p>
-    <w:p>
-      <w:pPr>
-        <w:spacing w:after="0" w:line="240" w:lineRule="auto"/>
-        <w:jc w:val="both"/>
-        <w:rPr>
-          <w:rFonts w:asciiTheme="majorHAnsi" w:hAnsiTheme="majorHAnsi" w:cstheme="majorHAnsi"/>
-          <w:noProof/>
-          <w:sz w:val="24"/>
-          <w:szCs w:val="24"/>
-          <w:lang w:val="pt-BR" w:bidi="ar-SA"/>
-        </w:rPr>
-      </w:pPr>
-      <w:r>
-        <w:rPr>
-          <w:rFonts w:asciiTheme="majorHAnsi" w:hAnsiTheme="majorHAnsi" w:cstheme="majorHAnsi"/>
-          <w:noProof/>
-          <w:sz w:val="24"/>
-          <w:szCs w:val="24"/>
-          <w:lang w:val="pt-BR" w:bidi="ar-SA"/>
-        </w:rPr>
-        <w:t xml:space="preserve">3 – </w:t>
-      </w:r>
-      <w:r>
-        <w:rPr>
-          <w:rFonts w:asciiTheme="majorHAnsi" w:hAnsiTheme="majorHAnsi" w:cstheme="majorHAnsi"/>
-          <w:noProof/>
-          <w:sz w:val="24"/>
-          <w:szCs w:val="24"/>
-          <w:lang w:val="pt-BR" w:bidi="ar-SA"/>
-        </w:rPr>
-        <w:t>A "análise preliminar de riscos" (APR) tem por objetivo identificar os perigos de uma atividade antes mesmo do momento da execução. Sobre a APR, marque a alternativa, INCORRETA:</w:t>
-      </w:r>
-    </w:p>
-    <w:p>
-      <w:pPr>
-        <w:spacing w:after="0" w:line="240" w:lineRule="auto"/>
-        <w:jc w:val="both"/>
-        <w:rPr>
-          <w:rFonts w:asciiTheme="majorHAnsi" w:hAnsiTheme="majorHAnsi" w:cstheme="majorHAnsi"/>
-          <w:noProof/>
-          <w:sz w:val="24"/>
-          <w:szCs w:val="24"/>
-          <w:lang w:val="pt-BR" w:bidi="ar-SA"/>
-        </w:rPr>
-      </w:pPr>
-    </w:p>
-    <w:p>
-      <w:pPr>
-        <w:spacing w:after="0" w:line="240" w:lineRule="auto"/>
-        <w:jc w:val="both"/>
-        <w:rPr>
-          <w:rFonts w:asciiTheme="majorHAnsi" w:hAnsiTheme="majorHAnsi" w:cstheme="majorHAnsi"/>
-          <w:noProof/>
-          <w:sz w:val="24"/>
-          <w:szCs w:val="24"/>
-          <w:lang w:val="pt-BR" w:bidi="ar-SA"/>
-        </w:rPr>
-      </w:pPr>
-      <w:r>
-        <w:rPr>
-          <w:rFonts w:asciiTheme="majorHAnsi" w:hAnsiTheme="majorHAnsi" w:cstheme="majorHAnsi"/>
-          <w:noProof/>
-          <w:sz w:val="24"/>
-          <w:szCs w:val="24"/>
-          <w:lang w:val="pt-BR" w:bidi="ar-SA"/>
-        </w:rPr>
-        <w:t xml:space="preserve">R: </w:t>
-      </w:r>
-      <w:r>
-        <w:rPr>
-          <w:rFonts w:asciiTheme="majorHAnsi" w:hAnsiTheme="majorHAnsi" w:cstheme="majorHAnsi"/>
-          <w:i/>
-          <w:noProof/>
-          <w:color w:val="ED7D31" w:themeColor="accent2"/>
-          <w:sz w:val="24"/>
-          <w:szCs w:val="24"/>
-          <w:lang w:val="pt-BR" w:bidi="ar-SA"/>
-        </w:rPr>
-        <w:t>A APR não determina quais EPI´s os colaboradores devem utilizar</w:t>
-      </w:r>
-      <w:r>
-        <w:rPr>
-          <w:rFonts w:asciiTheme="majorHAnsi" w:hAnsiTheme="majorHAnsi" w:cstheme="majorHAnsi"/>
-          <w:i/>
-          <w:noProof/>
-          <w:sz w:val="24"/>
-          <w:szCs w:val="24"/>
-          <w:lang w:val="pt-BR" w:bidi="ar-SA"/>
-        </w:rPr>
-        <w:t>.</w:t>
-      </w:r>
-    </w:p>
-    <w:p>
-      <w:pPr>
-        <w:spacing w:after="0" w:line="240" w:lineRule="auto"/>
-        <w:jc w:val="both"/>
-        <w:rPr>
-          <w:rFonts w:asciiTheme="majorHAnsi" w:hAnsiTheme="majorHAnsi" w:cstheme="majorHAnsi"/>
-          <w:noProof/>
-          <w:sz w:val="24"/>
-          <w:szCs w:val="24"/>
-          <w:lang w:val="pt-BR" w:bidi="ar-SA"/>
-        </w:rPr>
-      </w:pPr>
-    </w:p>
-    <w:p>
-      <w:pPr>
-        <w:spacing w:after="0" w:line="240" w:lineRule="auto"/>
-        <w:jc w:val="both"/>
-        <w:rPr>
-          <w:rFonts w:asciiTheme="majorHAnsi" w:hAnsiTheme="majorHAnsi" w:cstheme="majorHAnsi"/>
-          <w:noProof/>
-          <w:sz w:val="24"/>
-          <w:szCs w:val="24"/>
-          <w:lang w:val="pt-BR" w:bidi="ar-SA"/>
-        </w:rPr>
-      </w:pPr>
-      <w:r>
-        <w:rPr>
-          <w:rFonts w:asciiTheme="majorHAnsi" w:hAnsiTheme="majorHAnsi" w:cstheme="majorHAnsi"/>
-          <w:noProof/>
-          <w:sz w:val="24"/>
-          <w:szCs w:val="24"/>
-          <w:lang w:val="pt-BR" w:bidi="ar-SA"/>
-        </w:rPr>
-        <w:t>4 –</w:t>
-      </w:r>
-      <w:r>
-        <w:rPr>
-          <w:rFonts w:asciiTheme="majorHAnsi" w:hAnsiTheme="majorHAnsi" w:cstheme="majorHAnsi"/>
-          <w:noProof/>
-          <w:sz w:val="24"/>
-          <w:szCs w:val="24"/>
-          <w:lang w:val="pt-BR" w:bidi="ar-SA"/>
-        </w:rPr>
-        <w:t xml:space="preserve"> </w:t>
-      </w:r>
-      <w:r>
-        <w:rPr>
-          <w:rFonts w:asciiTheme="majorHAnsi" w:hAnsiTheme="majorHAnsi" w:cstheme="majorHAnsi"/>
-          <w:noProof/>
-          <w:sz w:val="24"/>
-          <w:szCs w:val="24"/>
-          <w:lang w:val="pt-BR" w:bidi="ar-SA"/>
-        </w:rPr>
-        <w:t>Sobre o conceito de "Prevention Through Design" (PtD), marque a alternativa, CORRETA:</w:t>
-      </w:r>
-    </w:p>
-    <w:p>
-      <w:pPr>
-        <w:spacing w:after="0" w:line="240" w:lineRule="auto"/>
-        <w:jc w:val="both"/>
-        <w:rPr>
-          <w:rFonts w:asciiTheme="majorHAnsi" w:hAnsiTheme="majorHAnsi" w:cstheme="majorHAnsi"/>
-          <w:noProof/>
-          <w:sz w:val="24"/>
-          <w:szCs w:val="24"/>
-          <w:lang w:val="pt-BR" w:bidi="ar-SA"/>
-        </w:rPr>
-      </w:pPr>
-    </w:p>
-    <w:p>
-      <w:pPr>
-        <w:spacing w:after="0" w:line="240" w:lineRule="auto"/>
-        <w:jc w:val="both"/>
-        <w:rPr>
-          <w:rFonts w:asciiTheme="majorHAnsi" w:hAnsiTheme="majorHAnsi" w:cstheme="majorHAnsi"/>
-          <w:noProof/>
-          <w:sz w:val="24"/>
-          <w:szCs w:val="24"/>
-          <w:lang w:val="pt-BR" w:bidi="ar-SA"/>
-        </w:rPr>
-      </w:pPr>
-      <w:r>
-        <w:rPr>
-          <w:rFonts w:asciiTheme="majorHAnsi" w:hAnsiTheme="majorHAnsi" w:cstheme="majorHAnsi"/>
-          <w:noProof/>
-          <w:sz w:val="24"/>
-          <w:szCs w:val="24"/>
-          <w:lang w:val="pt-BR" w:bidi="ar-SA"/>
-        </w:rPr>
-        <w:t xml:space="preserve">R: </w:t>
-      </w:r>
-      <w:r>
-        <w:rPr>
-          <w:rFonts w:asciiTheme="majorHAnsi" w:hAnsiTheme="majorHAnsi" w:cstheme="majorHAnsi"/>
-          <w:i/>
-          <w:noProof/>
-          <w:color w:val="ED7D31" w:themeColor="accent2"/>
-          <w:sz w:val="24"/>
-          <w:szCs w:val="24"/>
-          <w:lang w:val="pt-BR" w:bidi="ar-SA"/>
-        </w:rPr>
-        <w:t>O Lean Construction está diretamente ligado ao conceito de prevenção por meio do design.</w:t>
-      </w:r>
-    </w:p>
-    <w:p>
-      <w:pPr>
-        <w:spacing w:after="0" w:line="240" w:lineRule="auto"/>
-        <w:jc w:val="both"/>
-        <w:rPr>
-          <w:rFonts w:asciiTheme="majorHAnsi" w:hAnsiTheme="majorHAnsi" w:cstheme="majorHAnsi"/>
-          <w:noProof/>
-          <w:sz w:val="24"/>
-          <w:szCs w:val="24"/>
-          <w:lang w:val="pt-BR" w:bidi="ar-SA"/>
-        </w:rPr>
-      </w:pPr>
-    </w:p>
-    <w:p>
-      <w:pPr>
-        <w:spacing w:after="0" w:line="240" w:lineRule="auto"/>
-        <w:jc w:val="both"/>
-        <w:rPr>
-          <w:rFonts w:asciiTheme="majorHAnsi" w:hAnsiTheme="majorHAnsi" w:cstheme="majorHAnsi"/>
-          <w:noProof/>
-          <w:sz w:val="24"/>
-          <w:szCs w:val="24"/>
-          <w:lang w:val="pt-BR" w:bidi="ar-SA"/>
-        </w:rPr>
-      </w:pPr>
-      <w:r>
-        <w:rPr>
-          <w:rFonts w:asciiTheme="majorHAnsi" w:hAnsiTheme="majorHAnsi" w:cstheme="majorHAnsi"/>
-          <w:noProof/>
-          <w:sz w:val="24"/>
-          <w:szCs w:val="24"/>
-          <w:lang w:val="pt-BR" w:bidi="ar-SA"/>
-        </w:rPr>
-        <w:t>5 –</w:t>
-      </w:r>
-      <w:r>
-        <w:rPr>
-          <w:rFonts w:asciiTheme="majorHAnsi" w:hAnsiTheme="majorHAnsi" w:cstheme="majorHAnsi"/>
-          <w:noProof/>
-          <w:sz w:val="24"/>
-          <w:szCs w:val="24"/>
-          <w:lang w:val="pt-BR" w:bidi="ar-SA"/>
-        </w:rPr>
-        <w:t xml:space="preserve"> </w:t>
-      </w:r>
-      <w:r>
-        <w:rPr>
-          <w:rFonts w:asciiTheme="majorHAnsi" w:hAnsiTheme="majorHAnsi" w:cstheme="majorHAnsi"/>
-          <w:noProof/>
-          <w:sz w:val="24"/>
-          <w:szCs w:val="24"/>
-          <w:lang w:val="pt-BR" w:bidi="ar-SA"/>
-        </w:rPr>
-        <w:t>Com o aumento da complexidade dos projetos de construção, vários designers especializados são necessários para a integração BIM. Esta diversificação requer uma comunicação precisa, colaboração e coordenação. A partir do texto acima, qual é o grande objetivo do conceito de "Prevention Through Design" (PtD)?</w:t>
-      </w:r>
-    </w:p>
-    <w:p>
-      <w:pPr>
-        <w:spacing w:after="0" w:line="240" w:lineRule="auto"/>
-        <w:jc w:val="both"/>
-        <w:rPr>
-          <w:rFonts w:asciiTheme="majorHAnsi" w:hAnsiTheme="majorHAnsi" w:cstheme="majorHAnsi"/>
-          <w:noProof/>
-          <w:sz w:val="24"/>
-          <w:szCs w:val="24"/>
-          <w:lang w:val="pt-BR" w:bidi="ar-SA"/>
-        </w:rPr>
-      </w:pPr>
-    </w:p>
-    <w:p>
-      <w:pPr>
-        <w:spacing w:after="0" w:line="240" w:lineRule="auto"/>
-        <w:jc w:val="both"/>
-        <w:rPr>
-          <w:rFonts w:asciiTheme="majorHAnsi" w:hAnsiTheme="majorHAnsi" w:cstheme="majorHAnsi"/>
-          <w:noProof/>
-          <w:color w:val="ED7D31" w:themeColor="accent2"/>
-          <w:sz w:val="24"/>
-          <w:szCs w:val="24"/>
-          <w:lang w:val="pt-BR" w:bidi="ar-SA"/>
-        </w:rPr>
-      </w:pPr>
-      <w:r>
-        <w:rPr>
-          <w:rFonts w:asciiTheme="majorHAnsi" w:hAnsiTheme="majorHAnsi" w:cstheme="majorHAnsi"/>
-          <w:noProof/>
-          <w:sz w:val="24"/>
-          <w:szCs w:val="24"/>
-          <w:lang w:val="pt-BR" w:bidi="ar-SA"/>
-        </w:rPr>
-        <w:t>R:</w:t>
-      </w:r>
-      <w:r>
-        <w:rPr>
-          <w:rFonts w:asciiTheme="majorHAnsi" w:hAnsiTheme="majorHAnsi" w:cstheme="majorHAnsi"/>
-          <w:i/>
-          <w:noProof/>
-          <w:sz w:val="24"/>
-          <w:szCs w:val="24"/>
-          <w:lang w:val="pt-BR" w:bidi="ar-SA"/>
-        </w:rPr>
-        <w:t xml:space="preserve"> </w:t>
-      </w:r>
-      <w:r>
-        <w:rPr>
-          <w:rFonts w:asciiTheme="majorHAnsi" w:hAnsiTheme="majorHAnsi" w:cstheme="majorHAnsi"/>
-          <w:i/>
-          <w:noProof/>
-          <w:color w:val="ED7D31" w:themeColor="accent2"/>
-          <w:sz w:val="24"/>
-          <w:szCs w:val="24"/>
-          <w:lang w:val="pt-BR" w:bidi="ar-SA"/>
-        </w:rPr>
-        <w:t>Introduzir o conhecimento de segurança no modelo digital BIM</w:t>
-      </w:r>
-    </w:p>
-    <w:p>
-      <w:pPr>
-        <w:spacing w:after="0" w:line="240" w:lineRule="auto"/>
-        <w:jc w:val="both"/>
-        <w:rPr>
-          <w:rFonts w:asciiTheme="majorHAnsi" w:hAnsiTheme="majorHAnsi" w:cstheme="majorHAnsi"/>
-          <w:noProof/>
-          <w:sz w:val="24"/>
-          <w:szCs w:val="24"/>
-          <w:lang w:val="pt-BR" w:bidi="ar-SA"/>
-        </w:rPr>
-      </w:pPr>
-    </w:p>
-    <w:p>
-      <w:pPr>
-        <w:spacing w:after="0" w:line="240" w:lineRule="auto"/>
-        <w:jc w:val="both"/>
-        <w:rPr>
-          <w:rFonts w:asciiTheme="majorHAnsi" w:hAnsiTheme="majorHAnsi" w:cstheme="majorHAnsi"/>
-          <w:noProof/>
-          <w:sz w:val="24"/>
-          <w:szCs w:val="24"/>
-          <w:lang w:val="pt-BR" w:bidi="ar-SA"/>
-        </w:rPr>
-      </w:pPr>
-      <w:r>
-        <w:rPr>
-          <w:rFonts w:asciiTheme="majorHAnsi" w:hAnsiTheme="majorHAnsi" w:cstheme="majorHAnsi"/>
-          <w:b/>
-          <w:noProof/>
-          <w:sz w:val="24"/>
-          <w:szCs w:val="24"/>
-          <w:lang w:val="pt-BR" w:bidi="ar-SA"/>
-        </w:rPr>
-        <w:t xml:space="preserve">Unidade </w:t>
-      </w:r>
-      <w:r>
-        <w:rPr>
-          <w:rFonts w:asciiTheme="majorHAnsi" w:hAnsiTheme="majorHAnsi" w:cstheme="majorHAnsi"/>
-          <w:b/>
-          <w:noProof/>
-          <w:sz w:val="24"/>
-          <w:szCs w:val="24"/>
-          <w:lang w:val="pt-BR" w:bidi="ar-SA"/>
-        </w:rPr>
-        <w:t>3</w:t>
-      </w:r>
-    </w:p>
-    <w:p>
-      <w:pPr>
-        <w:spacing w:after="0" w:line="240" w:lineRule="auto"/>
-        <w:jc w:val="both"/>
-        <w:rPr>
-          <w:rFonts w:asciiTheme="majorHAnsi" w:hAnsiTheme="majorHAnsi" w:cstheme="majorHAnsi"/>
-          <w:noProof/>
-          <w:sz w:val="24"/>
-          <w:szCs w:val="24"/>
-          <w:lang w:val="pt-BR" w:bidi="ar-SA"/>
-        </w:rPr>
-      </w:pPr>
-    </w:p>
-    <w:p>
-      <w:pPr>
-        <w:spacing w:after="0" w:line="240" w:lineRule="auto"/>
-        <w:jc w:val="both"/>
-        <w:rPr>
-          <w:rFonts w:asciiTheme="majorHAnsi" w:hAnsiTheme="majorHAnsi" w:cstheme="majorHAnsi"/>
-          <w:noProof/>
-          <w:sz w:val="24"/>
-          <w:szCs w:val="24"/>
-          <w:lang w:val="pt-BR" w:bidi="ar-SA"/>
-        </w:rPr>
-      </w:pPr>
-      <w:r>
-        <w:rPr>
-          <w:rFonts w:asciiTheme="majorHAnsi" w:hAnsiTheme="majorHAnsi" w:cstheme="majorHAnsi"/>
-          <w:noProof/>
-          <w:sz w:val="24"/>
-          <w:szCs w:val="24"/>
-          <w:lang w:val="pt-BR" w:bidi="ar-SA"/>
-        </w:rPr>
-        <w:t xml:space="preserve">1 – </w:t>
-      </w:r>
-    </w:p>
-    <w:p>
-      <w:pPr>
-        <w:spacing w:after="0" w:line="240" w:lineRule="auto"/>
-        <w:jc w:val="both"/>
-        <w:rPr>
-          <w:rFonts w:asciiTheme="majorHAnsi" w:hAnsiTheme="majorHAnsi" w:cstheme="majorHAnsi"/>
-          <w:noProof/>
-          <w:sz w:val="24"/>
-          <w:szCs w:val="24"/>
-          <w:lang w:val="pt-BR" w:bidi="ar-SA"/>
-        </w:rPr>
-      </w:pPr>
-    </w:p>
-    <w:p>
-      <w:pPr>
-        <w:spacing w:after="0" w:line="240" w:lineRule="auto"/>
-        <w:jc w:val="both"/>
-        <w:rPr>
-          <w:rFonts w:asciiTheme="majorHAnsi" w:hAnsiTheme="majorHAnsi" w:cstheme="majorHAnsi"/>
-          <w:noProof/>
-          <w:sz w:val="24"/>
-          <w:szCs w:val="24"/>
-          <w:lang w:val="pt-BR" w:bidi="ar-SA"/>
-        </w:rPr>
-      </w:pPr>
-      <w:r>
-        <w:rPr>
-          <w:rFonts w:asciiTheme="majorHAnsi" w:hAnsiTheme="majorHAnsi" w:cstheme="majorHAnsi"/>
-          <w:noProof/>
-          <w:sz w:val="24"/>
-          <w:szCs w:val="24"/>
-          <w:lang w:val="pt-BR" w:bidi="ar-SA"/>
-        </w:rPr>
-        <w:t>2 –</w:t>
-      </w:r>
-    </w:p>
-    <w:p>
-      <w:pPr>
-        <w:spacing w:after="0" w:line="240" w:lineRule="auto"/>
-        <w:jc w:val="both"/>
-        <w:rPr>
-          <w:rFonts w:asciiTheme="majorHAnsi" w:hAnsiTheme="majorHAnsi" w:cstheme="majorHAnsi"/>
-          <w:noProof/>
-          <w:sz w:val="24"/>
-          <w:szCs w:val="24"/>
-          <w:lang w:val="pt-BR" w:bidi="ar-SA"/>
-        </w:rPr>
-      </w:pPr>
-    </w:p>
-    <w:p>
-      <w:pPr>
-        <w:spacing w:after="0" w:line="240" w:lineRule="auto"/>
-        <w:jc w:val="both"/>
-        <w:rPr>
-          <w:rFonts w:asciiTheme="majorHAnsi" w:hAnsiTheme="majorHAnsi" w:cstheme="majorHAnsi"/>
-          <w:noProof/>
-          <w:sz w:val="24"/>
-          <w:szCs w:val="24"/>
-          <w:lang w:val="pt-BR" w:bidi="ar-SA"/>
-        </w:rPr>
-      </w:pPr>
-      <w:r>
-        <w:rPr>
-          <w:rFonts w:asciiTheme="majorHAnsi" w:hAnsiTheme="majorHAnsi" w:cstheme="majorHAnsi"/>
-          <w:noProof/>
-          <w:sz w:val="24"/>
-          <w:szCs w:val="24"/>
-          <w:lang w:val="pt-BR" w:bidi="ar-SA"/>
-        </w:rPr>
-        <w:t xml:space="preserve">3 – </w:t>
-      </w:r>
-    </w:p>
-    <w:p>
-      <w:pPr>
-        <w:spacing w:after="0" w:line="240" w:lineRule="auto"/>
-        <w:jc w:val="both"/>
-        <w:rPr>
-          <w:rFonts w:asciiTheme="majorHAnsi" w:hAnsiTheme="majorHAnsi" w:cstheme="majorHAnsi"/>
-          <w:noProof/>
-          <w:sz w:val="24"/>
-          <w:szCs w:val="24"/>
-          <w:lang w:val="pt-BR" w:bidi="ar-SA"/>
-        </w:rPr>
-      </w:pPr>
-    </w:p>
-    <w:p>
-      <w:pPr>
-        <w:spacing w:after="0" w:line="240" w:lineRule="auto"/>
-        <w:jc w:val="both"/>
-        <w:rPr>
-          <w:rFonts w:asciiTheme="majorHAnsi" w:hAnsiTheme="majorHAnsi" w:cstheme="majorHAnsi"/>
-          <w:noProof/>
-          <w:sz w:val="24"/>
-          <w:szCs w:val="24"/>
-          <w:lang w:val="pt-BR" w:bidi="ar-SA"/>
-        </w:rPr>
-      </w:pPr>
-      <w:r>
-        <w:rPr>
-          <w:rFonts w:asciiTheme="majorHAnsi" w:hAnsiTheme="majorHAnsi" w:cstheme="majorHAnsi"/>
-          <w:noProof/>
-          <w:sz w:val="24"/>
-          <w:szCs w:val="24"/>
-          <w:lang w:val="pt-BR" w:bidi="ar-SA"/>
-        </w:rPr>
-        <w:t>4 –</w:t>
-      </w:r>
-    </w:p>
-    <w:p>
-      <w:pPr>
-        <w:spacing w:after="0" w:line="240" w:lineRule="auto"/>
-        <w:jc w:val="both"/>
-        <w:rPr>
-          <w:rFonts w:asciiTheme="majorHAnsi" w:hAnsiTheme="majorHAnsi" w:cstheme="majorHAnsi"/>
-          <w:noProof/>
-          <w:sz w:val="24"/>
-          <w:szCs w:val="24"/>
-          <w:lang w:val="pt-BR" w:bidi="ar-SA"/>
-        </w:rPr>
-      </w:pPr>
-    </w:p>
-    <w:p>
-      <w:pPr>
-        <w:spacing w:after="0" w:line="240" w:lineRule="auto"/>
-        <w:jc w:val="both"/>
-        <w:rPr>
-          <w:rFonts w:asciiTheme="majorHAnsi" w:hAnsiTheme="majorHAnsi" w:cstheme="majorHAnsi"/>
-          <w:noProof/>
-          <w:sz w:val="24"/>
-          <w:szCs w:val="24"/>
-          <w:lang w:val="pt-BR" w:bidi="ar-SA"/>
-        </w:rPr>
-      </w:pPr>
-      <w:r>
-        <w:rPr>
-          <w:rFonts w:asciiTheme="majorHAnsi" w:hAnsiTheme="majorHAnsi" w:cstheme="majorHAnsi"/>
-          <w:noProof/>
-          <w:sz w:val="24"/>
-          <w:szCs w:val="24"/>
-          <w:lang w:val="pt-BR" w:bidi="ar-SA"/>
-        </w:rPr>
-        <w:t>5 –</w:t>
-      </w:r>
-    </w:p>
-    <w:p>
-      <w:pPr>
-        <w:spacing w:after="0" w:line="240" w:lineRule="auto"/>
-        <w:jc w:val="both"/>
-        <w:rPr>
-          <w:rFonts w:asciiTheme="majorHAnsi" w:hAnsiTheme="majorHAnsi" w:cstheme="majorHAnsi"/>
-          <w:noProof/>
-          <w:sz w:val="24"/>
-          <w:szCs w:val="24"/>
-          <w:lang w:val="pt-BR" w:bidi="ar-SA"/>
-        </w:rPr>
-      </w:pPr>
-    </w:p>
-    <w:p>
-      <w:pPr>
-        <w:spacing w:after="0" w:line="240" w:lineRule="auto"/>
-        <w:jc w:val="both"/>
-        <w:rPr>
-          <w:rFonts w:asciiTheme="majorHAnsi" w:hAnsiTheme="majorHAnsi" w:cstheme="majorHAnsi"/>
-          <w:noProof/>
-          <w:sz w:val="24"/>
-          <w:szCs w:val="24"/>
-          <w:lang w:val="pt-BR" w:bidi="ar-SA"/>
-        </w:rPr>
-      </w:pPr>
-      <w:r>
-        <w:rPr>
-          <w:rFonts w:asciiTheme="majorHAnsi" w:hAnsiTheme="majorHAnsi" w:cstheme="majorHAnsi"/>
-          <w:b/>
-          <w:noProof/>
-          <w:sz w:val="24"/>
-          <w:szCs w:val="24"/>
-          <w:lang w:val="pt-BR" w:bidi="ar-SA"/>
-        </w:rPr>
-        <w:t xml:space="preserve">Unidade </w:t>
-      </w:r>
-      <w:r>
-        <w:rPr>
-          <w:rFonts w:asciiTheme="majorHAnsi" w:hAnsiTheme="majorHAnsi" w:cstheme="majorHAnsi"/>
-          <w:b/>
-          <w:noProof/>
-          <w:sz w:val="24"/>
-          <w:szCs w:val="24"/>
-          <w:lang w:val="pt-BR" w:bidi="ar-SA"/>
-        </w:rPr>
-        <w:t>4</w:t>
-      </w:r>
-    </w:p>
-    <w:p>
-      <w:pPr>
-        <w:spacing w:after="0" w:line="240" w:lineRule="auto"/>
-        <w:jc w:val="both"/>
-        <w:rPr>
-          <w:rFonts w:asciiTheme="majorHAnsi" w:hAnsiTheme="majorHAnsi" w:cstheme="majorHAnsi"/>
-          <w:noProof/>
-          <w:sz w:val="24"/>
-          <w:szCs w:val="24"/>
-          <w:lang w:val="pt-BR" w:bidi="ar-SA"/>
-        </w:rPr>
-      </w:pPr>
-    </w:p>
-    <w:p>
-      <w:pPr>
-        <w:spacing w:after="0" w:line="240" w:lineRule="auto"/>
-        <w:jc w:val="both"/>
-        <w:rPr>
-          <w:rFonts w:asciiTheme="majorHAnsi" w:hAnsiTheme="majorHAnsi" w:cstheme="majorHAnsi"/>
-          <w:noProof/>
-          <w:sz w:val="24"/>
-          <w:szCs w:val="24"/>
-          <w:lang w:val="pt-BR" w:bidi="ar-SA"/>
-        </w:rPr>
-      </w:pPr>
-      <w:r>
-        <w:rPr>
-          <w:rFonts w:asciiTheme="majorHAnsi" w:hAnsiTheme="majorHAnsi" w:cstheme="majorHAnsi"/>
-          <w:noProof/>
-          <w:sz w:val="24"/>
-          <w:szCs w:val="24"/>
-          <w:lang w:val="pt-BR" w:bidi="ar-SA"/>
-        </w:rPr>
-        <w:t xml:space="preserve">1 – </w:t>
-      </w:r>
-    </w:p>
-    <w:p>
-      <w:pPr>
-        <w:spacing w:after="0" w:line="240" w:lineRule="auto"/>
-        <w:jc w:val="both"/>
-        <w:rPr>
-          <w:rFonts w:asciiTheme="majorHAnsi" w:hAnsiTheme="majorHAnsi" w:cstheme="majorHAnsi"/>
-          <w:noProof/>
-          <w:sz w:val="24"/>
-          <w:szCs w:val="24"/>
-          <w:lang w:val="pt-BR" w:bidi="ar-SA"/>
-        </w:rPr>
-      </w:pPr>
-    </w:p>
-    <w:p>
-      <w:pPr>
-        <w:spacing w:after="0" w:line="240" w:lineRule="auto"/>
-        <w:jc w:val="both"/>
-        <w:rPr>
-          <w:rFonts w:asciiTheme="majorHAnsi" w:hAnsiTheme="majorHAnsi" w:cstheme="majorHAnsi"/>
-          <w:noProof/>
-          <w:sz w:val="24"/>
-          <w:szCs w:val="24"/>
-          <w:lang w:val="pt-BR" w:bidi="ar-SA"/>
-        </w:rPr>
-      </w:pPr>
-      <w:r>
-        <w:rPr>
-          <w:rFonts w:asciiTheme="majorHAnsi" w:hAnsiTheme="majorHAnsi" w:cstheme="majorHAnsi"/>
-          <w:noProof/>
-          <w:sz w:val="24"/>
-          <w:szCs w:val="24"/>
-          <w:lang w:val="pt-BR" w:bidi="ar-SA"/>
-        </w:rPr>
-        <w:t>2 –</w:t>
-      </w:r>
-    </w:p>
-    <w:p>
-      <w:pPr>
-        <w:spacing w:after="0" w:line="240" w:lineRule="auto"/>
-        <w:jc w:val="both"/>
-        <w:rPr>
-          <w:rFonts w:asciiTheme="majorHAnsi" w:hAnsiTheme="majorHAnsi" w:cstheme="majorHAnsi"/>
-          <w:noProof/>
-          <w:sz w:val="24"/>
-          <w:szCs w:val="24"/>
-          <w:lang w:val="pt-BR" w:bidi="ar-SA"/>
-        </w:rPr>
-      </w:pPr>
-    </w:p>
-    <w:p>
-      <w:pPr>
-        <w:spacing w:after="0" w:line="240" w:lineRule="auto"/>
-        <w:jc w:val="both"/>
-        <w:rPr>
-          <w:rFonts w:asciiTheme="majorHAnsi" w:hAnsiTheme="majorHAnsi" w:cstheme="majorHAnsi"/>
-          <w:noProof/>
-          <w:sz w:val="24"/>
-          <w:szCs w:val="24"/>
-          <w:lang w:val="pt-BR" w:bidi="ar-SA"/>
-        </w:rPr>
-      </w:pPr>
-      <w:r>
-        <w:rPr>
-          <w:rFonts w:asciiTheme="majorHAnsi" w:hAnsiTheme="majorHAnsi" w:cstheme="majorHAnsi"/>
-          <w:noProof/>
-          <w:sz w:val="24"/>
-          <w:szCs w:val="24"/>
-          <w:lang w:val="pt-BR" w:bidi="ar-SA"/>
-        </w:rPr>
-        <w:t xml:space="preserve">3 – </w:t>
-      </w:r>
-    </w:p>
-    <w:p>
-      <w:pPr>
-        <w:spacing w:after="0" w:line="240" w:lineRule="auto"/>
-        <w:jc w:val="both"/>
-        <w:rPr>
-          <w:rFonts w:asciiTheme="majorHAnsi" w:hAnsiTheme="majorHAnsi" w:cstheme="majorHAnsi"/>
-          <w:noProof/>
-          <w:sz w:val="24"/>
-          <w:szCs w:val="24"/>
-          <w:lang w:val="pt-BR" w:bidi="ar-SA"/>
-        </w:rPr>
-      </w:pPr>
-    </w:p>
-    <w:p>
-      <w:pPr>
-        <w:spacing w:after="0" w:line="240" w:lineRule="auto"/>
-        <w:jc w:val="both"/>
-        <w:rPr>
-          <w:rFonts w:asciiTheme="majorHAnsi" w:hAnsiTheme="majorHAnsi" w:cstheme="majorHAnsi"/>
-          <w:noProof/>
-          <w:sz w:val="24"/>
-          <w:szCs w:val="24"/>
-          <w:lang w:val="pt-BR" w:bidi="ar-SA"/>
-        </w:rPr>
-      </w:pPr>
-      <w:r>
-        <w:rPr>
-          <w:rFonts w:asciiTheme="majorHAnsi" w:hAnsiTheme="majorHAnsi" w:cstheme="majorHAnsi"/>
-          <w:noProof/>
-          <w:sz w:val="24"/>
-          <w:szCs w:val="24"/>
-          <w:lang w:val="pt-BR" w:bidi="ar-SA"/>
-        </w:rPr>
-        <w:t>4 –</w:t>
-      </w:r>
-    </w:p>
-    <w:p>
-      <w:pPr>
-        <w:spacing w:after="0" w:line="240" w:lineRule="auto"/>
-        <w:jc w:val="both"/>
-        <w:rPr>
-          <w:rFonts w:asciiTheme="majorHAnsi" w:hAnsiTheme="majorHAnsi" w:cstheme="majorHAnsi"/>
-          <w:noProof/>
-          <w:sz w:val="24"/>
-          <w:szCs w:val="24"/>
-          <w:lang w:val="pt-BR" w:bidi="ar-SA"/>
-        </w:rPr>
-      </w:pPr>
-    </w:p>
-    <w:p>
-      <w:pPr>
-        <w:spacing w:after="0" w:line="240" w:lineRule="auto"/>
-        <w:jc w:val="both"/>
-        <w:rPr>
-          <w:rFonts w:asciiTheme="majorHAnsi" w:hAnsiTheme="majorHAnsi" w:cstheme="majorHAnsi"/>
-          <w:noProof/>
-          <w:sz w:val="24"/>
-          <w:szCs w:val="24"/>
-          <w:lang w:val="pt-BR" w:bidi="ar-SA"/>
-        </w:rPr>
-      </w:pPr>
-      <w:r>
-        <w:rPr>
-          <w:rFonts w:asciiTheme="majorHAnsi" w:hAnsiTheme="majorHAnsi" w:cstheme="majorHAnsi"/>
-          <w:noProof/>
-          <w:sz w:val="24"/>
-          <w:szCs w:val="24"/>
-          <w:lang w:val="pt-BR" w:bidi="ar-SA"/>
-        </w:rPr>
-        <w:t>5 –</w:t>
+        <w:t>Desenvolvimento de tabelas de custos para controlar os custos de segurança do canteiro de obras para definir as ações mais importantes.</w:t>
       </w:r>
     </w:p>
     <w:p>
@@ -6363,7 +7360,7 @@
   <a:extraClrSchemeLst/>
   <a:extLst>
     <a:ext uri="{05A4C25C-085E-4340-85A3-A5531E510DB2}">
-      <thm15:themeFamily xmlns:thm15="http://schemas.microsoft.com/office/thememl/2012/main" xmlns="" name="Office Theme" id="{62F939B6-93AF-4DB8-9C6B-D6C7DFDC589F}" vid="{4A3C46E8-61CC-4603-A589-7422A47A8E4A}"/>
+      <thm15:themeFamily xmlns="" xmlns:thm15="http://schemas.microsoft.com/office/thememl/2012/main" name="Office Theme" id="{62F939B6-93AF-4DB8-9C6B-D6C7DFDC589F}" vid="{4A3C46E8-61CC-4603-A589-7422A47A8E4A}"/>
     </a:ext>
   </a:extLst>
 </a:theme>
@@ -6374,7 +7371,7 @@
 </file>
 
 <file path=customXml/itemProps1.xml><?xml version="1.0" encoding="utf-8"?>
-<ds:datastoreItem xmlns:ds="http://schemas.openxmlformats.org/officeDocument/2006/customXml" ds:itemID="{6A98FA58-3171-4B3E-89D5-8EF975059B49}">
+<ds:datastoreItem xmlns:ds="http://schemas.openxmlformats.org/officeDocument/2006/customXml" ds:itemID="{2A4B8099-49A1-415E-92C4-4EA4CD358555}">
   <ds:schemaRefs>
     <ds:schemaRef ds:uri="http://schemas.openxmlformats.org/officeDocument/2006/bibliography"/>
   </ds:schemaRefs>

</xml_diff>